<commit_message>
Add the HW5 report
</commit_message>
<xml_diff>
--- a/HW5/Report.docx
+++ b/HW5/Report.docx
@@ -1,13 +1,13 @@
 
 <file path=word/document.xml><?xml version="1.0" encoding="utf-8"?>
-<w:document xmlns:wpc="http://schemas.microsoft.com/office/word/2010/wordprocessingCanvas" xmlns:cx="http://schemas.microsoft.com/office/drawing/2014/chartex" xmlns:cx1="http://schemas.microsoft.com/office/drawing/2015/9/8/chartex" xmlns:cx2="http://schemas.microsoft.com/office/drawing/2015/10/21/chartex" xmlns:cx3="http://schemas.microsoft.com/office/drawing/2016/5/9/chartex" xmlns:cx4="http://schemas.microsoft.com/office/drawing/2016/5/10/chartex" xmlns:cx5="http://schemas.microsoft.com/office/drawing/2016/5/11/chartex" xmlns:cx6="http://schemas.microsoft.com/office/drawing/2016/5/12/chartex" xmlns:cx7="http://schemas.microsoft.com/office/drawing/2016/5/13/chartex" xmlns:cx8="http://schemas.microsoft.com/office/drawing/2016/5/14/chartex" xmlns:mc="http://schemas.openxmlformats.org/markup-compatibility/2006" xmlns:aink="http://schemas.microsoft.com/office/drawing/2016/ink" xmlns:am3d="http://schemas.microsoft.com/office/drawing/2017/model3d" xmlns:o="urn:schemas-microsoft-com:office:office" xmlns:r="http://schemas.openxmlformats.org/officeDocument/2006/relationships" xmlns:m="http://schemas.openxmlformats.org/officeDocument/2006/math" xmlns:v="urn:schemas-microsoft-com:vml" xmlns:wp14="http://schemas.microsoft.com/office/word/2010/wordprocessingDrawing" xmlns:wp="http://schemas.openxmlformats.org/drawingml/2006/wordprocessingDrawing" xmlns:w10="urn:schemas-microsoft-com:office:word" xmlns:w="http://schemas.openxmlformats.org/wordprocessingml/2006/main" xmlns:w14="http://schemas.microsoft.com/office/word/2010/wordml" xmlns:w15="http://schemas.microsoft.com/office/word/2012/wordml" xmlns:w16cid="http://schemas.microsoft.com/office/word/2016/wordml/cid" xmlns:w16se="http://schemas.microsoft.com/office/word/2015/wordml/symex" xmlns:wpg="http://schemas.microsoft.com/office/word/2010/wordprocessingGroup" xmlns:wpi="http://schemas.microsoft.com/office/word/2010/wordprocessingInk" xmlns:wne="http://schemas.microsoft.com/office/word/2006/wordml" xmlns:wps="http://schemas.microsoft.com/office/word/2010/wordprocessingShape" mc:Ignorable="w14 w15 w16se w16cid wp14">
+<w:document xmlns:wpc="http://schemas.microsoft.com/office/word/2010/wordprocessingCanvas" xmlns:cx="http://schemas.microsoft.com/office/drawing/2014/chartex" xmlns:cx1="http://schemas.microsoft.com/office/drawing/2015/9/8/chartex" xmlns:cx2="http://schemas.microsoft.com/office/drawing/2015/10/21/chartex" xmlns:cx3="http://schemas.microsoft.com/office/drawing/2016/5/9/chartex" xmlns:cx4="http://schemas.microsoft.com/office/drawing/2016/5/10/chartex" xmlns:cx5="http://schemas.microsoft.com/office/drawing/2016/5/11/chartex" xmlns:cx6="http://schemas.microsoft.com/office/drawing/2016/5/12/chartex" xmlns:cx7="http://schemas.microsoft.com/office/drawing/2016/5/13/chartex" xmlns:cx8="http://schemas.microsoft.com/office/drawing/2016/5/14/chartex" xmlns:mc="http://schemas.openxmlformats.org/markup-compatibility/2006" xmlns:aink="http://schemas.microsoft.com/office/drawing/2016/ink" xmlns:am3d="http://schemas.microsoft.com/office/drawing/2017/model3d" xmlns:o="urn:schemas-microsoft-com:office:office" xmlns:oel="http://schemas.microsoft.com/office/2019/extlst" xmlns:r="http://schemas.openxmlformats.org/officeDocument/2006/relationships" xmlns:m="http://schemas.openxmlformats.org/officeDocument/2006/math" xmlns:v="urn:schemas-microsoft-com:vml" xmlns:wp14="http://schemas.microsoft.com/office/word/2010/wordprocessingDrawing" xmlns:wp="http://schemas.openxmlformats.org/drawingml/2006/wordprocessingDrawing" xmlns:w10="urn:schemas-microsoft-com:office:word" xmlns:w="http://schemas.openxmlformats.org/wordprocessingml/2006/main" xmlns:w14="http://schemas.microsoft.com/office/word/2010/wordml" xmlns:w15="http://schemas.microsoft.com/office/word/2012/wordml" xmlns:w16cex="http://schemas.microsoft.com/office/word/2018/wordml/cex" xmlns:w16cid="http://schemas.microsoft.com/office/word/2016/wordml/cid" xmlns:w16="http://schemas.microsoft.com/office/word/2018/wordml" xmlns:w16du="http://schemas.microsoft.com/office/word/2023/wordml/word16du" xmlns:w16sdtdh="http://schemas.microsoft.com/office/word/2020/wordml/sdtdatahash" xmlns:w16se="http://schemas.microsoft.com/office/word/2015/wordml/symex" xmlns:wpg="http://schemas.microsoft.com/office/word/2010/wordprocessingGroup" xmlns:wpi="http://schemas.microsoft.com/office/word/2010/wordprocessingInk" xmlns:wne="http://schemas.microsoft.com/office/word/2006/wordml" xmlns:wps="http://schemas.microsoft.com/office/word/2010/wordprocessingShape" mc:Ignorable="w14 w15 w16se w16cid w16 w16cex w16sdtdh wp14">
   <w:body>
     <w:p>
       <w:pPr>
         <w:spacing w:line="60" w:lineRule="auto"/>
         <w:jc w:val="center"/>
         <w:rPr>
-          <w:rFonts w:ascii="Times New Roman" w:hAnsi="Times New Roman" w:cs="Times New Roman"/>
+          <w:rFonts w:ascii="Times New Roman" w:eastAsia="標楷體" w:hAnsi="Times New Roman" w:cs="Times New Roman"/>
           <w:kern w:val="0"/>
           <w:sz w:val="28"/>
           <w:szCs w:val="24"/>
@@ -15,28 +15,28 @@
       </w:pPr>
       <w:r>
         <w:rPr>
-          <w:rFonts w:ascii="Times New Roman" w:hAnsi="Times New Roman" w:cs="Times New Roman"/>
+          <w:rFonts w:ascii="Times New Roman" w:eastAsia="標楷體" w:hAnsi="Times New Roman" w:cs="Times New Roman"/>
           <w:sz w:val="28"/>
         </w:rPr>
         <w:t>202</w:t>
       </w:r>
       <w:r>
         <w:rPr>
-          <w:rFonts w:ascii="Times New Roman" w:hAnsi="Times New Roman" w:cs="Times New Roman" w:hint="eastAsia"/>
+          <w:rFonts w:ascii="Times New Roman" w:eastAsia="標楷體" w:hAnsi="Times New Roman" w:cs="Times New Roman"/>
           <w:sz w:val="28"/>
         </w:rPr>
         <w:t>3</w:t>
       </w:r>
       <w:r>
         <w:rPr>
-          <w:rFonts w:ascii="Times New Roman" w:hAnsi="Times New Roman" w:cs="Times New Roman"/>
+          <w:rFonts w:ascii="Times New Roman" w:eastAsia="標楷體" w:hAnsi="Times New Roman" w:cs="Times New Roman"/>
           <w:sz w:val="28"/>
         </w:rPr>
         <w:t xml:space="preserve"> Digital IC Design Homework </w:t>
       </w:r>
       <w:r>
         <w:rPr>
-          <w:rFonts w:ascii="Times New Roman" w:hAnsi="Times New Roman" w:cs="Times New Roman"/>
+          <w:rFonts w:ascii="Times New Roman" w:eastAsia="標楷體" w:hAnsi="Times New Roman" w:cs="Times New Roman"/>
           <w:sz w:val="28"/>
         </w:rPr>
         <w:t>5</w:t>
@@ -49,26 +49,26 @@
         <w:tblLook w:val="04A0" w:firstRow="1" w:lastRow="0" w:firstColumn="1" w:lastColumn="0" w:noHBand="0" w:noVBand="1"/>
       </w:tblPr>
       <w:tblGrid>
-        <w:gridCol w:w="1413"/>
-        <w:gridCol w:w="661"/>
-        <w:gridCol w:w="2074"/>
-        <w:gridCol w:w="2074"/>
-        <w:gridCol w:w="2074"/>
+        <w:gridCol w:w="1555"/>
+        <w:gridCol w:w="141"/>
+        <w:gridCol w:w="2268"/>
+        <w:gridCol w:w="1764"/>
+        <w:gridCol w:w="2568"/>
       </w:tblGrid>
       <w:tr>
         <w:tc>
           <w:tcPr>
-            <w:tcW w:w="1413" w:type="dxa"/>
+            <w:tcW w:w="1555" w:type="dxa"/>
           </w:tcPr>
           <w:p>
             <w:pPr>
               <w:rPr>
-                <w:rFonts w:ascii="Times New Roman" w:hAnsi="Times New Roman" w:cs="Times New Roman"/>
-              </w:rPr>
-            </w:pPr>
-            <w:r>
-              <w:rPr>
-                <w:rFonts w:ascii="Times New Roman" w:hAnsi="Times New Roman" w:cs="Times New Roman" w:hint="eastAsia"/>
+                <w:rFonts w:ascii="Times New Roman" w:eastAsia="標楷體" w:hAnsi="Times New Roman" w:cs="Times New Roman"/>
+              </w:rPr>
+            </w:pPr>
+            <w:r>
+              <w:rPr>
+                <w:rFonts w:ascii="Times New Roman" w:eastAsia="標楷體" w:hAnsi="Times New Roman" w:cs="Times New Roman"/>
               </w:rPr>
               <w:t>NAME</w:t>
             </w:r>
@@ -76,33 +76,39 @@
         </w:tc>
         <w:tc>
           <w:tcPr>
-            <w:tcW w:w="6883" w:type="dxa"/>
+            <w:tcW w:w="6741" w:type="dxa"/>
             <w:gridSpan w:val="4"/>
             <w:shd w:val="clear" w:color="auto" w:fill="FFFFFF" w:themeFill="background1"/>
           </w:tcPr>
           <w:p>
             <w:pPr>
               <w:rPr>
-                <w:rFonts w:ascii="Times New Roman" w:hAnsi="Times New Roman" w:cs="Times New Roman"/>
-              </w:rPr>
-            </w:pPr>
+                <w:rFonts w:ascii="Times New Roman" w:eastAsia="標楷體" w:hAnsi="Times New Roman" w:cs="Times New Roman"/>
+              </w:rPr>
+            </w:pPr>
+            <w:r>
+              <w:rPr>
+                <w:rFonts w:ascii="Times New Roman" w:eastAsia="標楷體" w:hAnsi="Times New Roman" w:cs="Times New Roman"/>
+              </w:rPr>
+              <w:t>林宜謙</w:t>
+            </w:r>
           </w:p>
         </w:tc>
       </w:tr>
       <w:tr>
         <w:tc>
           <w:tcPr>
-            <w:tcW w:w="1413" w:type="dxa"/>
+            <w:tcW w:w="1555" w:type="dxa"/>
           </w:tcPr>
           <w:p>
             <w:pPr>
               <w:rPr>
-                <w:rFonts w:ascii="Times New Roman" w:hAnsi="Times New Roman" w:cs="Times New Roman"/>
-              </w:rPr>
-            </w:pPr>
-            <w:r>
-              <w:rPr>
-                <w:rFonts w:ascii="Times New Roman" w:hAnsi="Times New Roman" w:cs="Times New Roman" w:hint="eastAsia"/>
+                <w:rFonts w:ascii="Times New Roman" w:eastAsia="標楷體" w:hAnsi="Times New Roman" w:cs="Times New Roman"/>
+              </w:rPr>
+            </w:pPr>
+            <w:r>
+              <w:rPr>
+                <w:rFonts w:ascii="Times New Roman" w:eastAsia="標楷體" w:hAnsi="Times New Roman" w:cs="Times New Roman"/>
               </w:rPr>
               <w:t>Student ID</w:t>
             </w:r>
@@ -110,16 +116,22 @@
         </w:tc>
         <w:tc>
           <w:tcPr>
-            <w:tcW w:w="6883" w:type="dxa"/>
+            <w:tcW w:w="6741" w:type="dxa"/>
             <w:gridSpan w:val="4"/>
             <w:shd w:val="clear" w:color="auto" w:fill="FFFFFF" w:themeFill="background1"/>
           </w:tcPr>
           <w:p>
             <w:pPr>
               <w:rPr>
-                <w:rFonts w:ascii="Times New Roman" w:hAnsi="Times New Roman" w:cs="Times New Roman"/>
-              </w:rPr>
-            </w:pPr>
+                <w:rFonts w:ascii="Times New Roman" w:eastAsia="標楷體" w:hAnsi="Times New Roman" w:cs="Times New Roman"/>
+              </w:rPr>
+            </w:pPr>
+            <w:r>
+              <w:rPr>
+                <w:rFonts w:ascii="Times New Roman" w:eastAsia="標楷體" w:hAnsi="Times New Roman" w:cs="Times New Roman"/>
+              </w:rPr>
+              <w:t>N16100250</w:t>
+            </w:r>
           </w:p>
         </w:tc>
       </w:tr>
@@ -133,30 +145,16 @@
             <w:pPr>
               <w:jc w:val="center"/>
               <w:rPr>
-                <w:rFonts w:ascii="Times New Roman" w:hAnsi="Times New Roman" w:cs="Times New Roman"/>
+                <w:rFonts w:ascii="Times New Roman" w:eastAsia="標楷體" w:hAnsi="Times New Roman" w:cs="Times New Roman"/>
                 <w:b/>
               </w:rPr>
             </w:pPr>
             <w:r>
               <w:rPr>
-                <w:rFonts w:ascii="Times New Roman" w:hAnsi="Times New Roman" w:cs="Times New Roman"/>
+                <w:rFonts w:ascii="Times New Roman" w:eastAsia="標楷體" w:hAnsi="Times New Roman" w:cs="Times New Roman"/>
                 <w:b/>
               </w:rPr>
-              <w:t>Simulation</w:t>
-            </w:r>
-            <w:r>
-              <w:rPr>
-                <w:rFonts w:ascii="Times New Roman" w:hAnsi="Times New Roman" w:cs="Times New Roman" w:hint="eastAsia"/>
-                <w:b/>
-              </w:rPr>
-              <w:t xml:space="preserve"> </w:t>
-            </w:r>
-            <w:r>
-              <w:rPr>
-                <w:rFonts w:ascii="Times New Roman" w:hAnsi="Times New Roman" w:cs="Times New Roman"/>
-                <w:b/>
-              </w:rPr>
-              <w:t>Result</w:t>
+              <w:t>Simulation Result</w:t>
             </w:r>
           </w:p>
         </w:tc>
@@ -164,7 +162,7 @@
       <w:tr>
         <w:tc>
           <w:tcPr>
-            <w:tcW w:w="2074" w:type="dxa"/>
+            <w:tcW w:w="1696" w:type="dxa"/>
             <w:gridSpan w:val="2"/>
             <w:vAlign w:val="center"/>
           </w:tcPr>
@@ -172,32 +170,20 @@
             <w:pPr>
               <w:jc w:val="center"/>
               <w:rPr>
-                <w:rFonts w:ascii="Times New Roman" w:hAnsi="Times New Roman" w:cs="Times New Roman"/>
-              </w:rPr>
-            </w:pPr>
-            <w:r>
-              <w:rPr>
-                <w:rFonts w:ascii="Times New Roman" w:hAnsi="Times New Roman" w:cs="Times New Roman"/>
-              </w:rPr>
-              <w:t>F</w:t>
-            </w:r>
-            <w:r>
-              <w:rPr>
-                <w:rFonts w:ascii="Times New Roman" w:hAnsi="Times New Roman" w:cs="Times New Roman" w:hint="eastAsia"/>
-              </w:rPr>
-              <w:t xml:space="preserve">unctional </w:t>
-            </w:r>
-            <w:r>
-              <w:rPr>
-                <w:rFonts w:ascii="Times New Roman" w:hAnsi="Times New Roman" w:cs="Times New Roman"/>
-              </w:rPr>
-              <w:t>simulation</w:t>
+                <w:rFonts w:ascii="Times New Roman" w:eastAsia="標楷體" w:hAnsi="Times New Roman" w:cs="Times New Roman"/>
+              </w:rPr>
+            </w:pPr>
+            <w:r>
+              <w:rPr>
+                <w:rFonts w:ascii="Times New Roman" w:eastAsia="標楷體" w:hAnsi="Times New Roman" w:cs="Times New Roman"/>
+              </w:rPr>
+              <w:t>Functional simulation</w:t>
             </w:r>
           </w:p>
         </w:tc>
         <w:tc>
           <w:tcPr>
-            <w:tcW w:w="2074" w:type="dxa"/>
+            <w:tcW w:w="2268" w:type="dxa"/>
             <w:shd w:val="clear" w:color="auto" w:fill="D9D9D9" w:themeFill="background1" w:themeFillShade="D9"/>
             <w:vAlign w:val="center"/>
           </w:tcPr>
@@ -205,7 +191,7 @@
             <w:pPr>
               <w:jc w:val="center"/>
               <w:rPr>
-                <w:rFonts w:ascii="Times New Roman" w:hAnsi="Times New Roman" w:cs="Times New Roman"/>
+                <w:rFonts w:ascii="Times New Roman" w:eastAsia="標楷體" w:hAnsi="Times New Roman" w:cs="Times New Roman"/>
                 <w:color w:val="FF7C80"/>
                 <w14:textFill>
                   <w14:solidFill>
@@ -218,62 +204,37 @@
             </w:pPr>
             <w:r>
               <w:rPr>
-                <w:rFonts w:ascii="Times New Roman" w:hAnsi="Times New Roman" w:cs="Times New Roman"/>
+                <w:rFonts w:ascii="Times New Roman" w:eastAsia="標楷體" w:hAnsi="Times New Roman" w:cs="Times New Roman"/>
                 <w:color w:val="FF0000"/>
               </w:rPr>
               <w:t>Completed</w:t>
-            </w:r>
-            <w:r>
-              <w:rPr>
-                <w:rFonts w:ascii="Times New Roman" w:hAnsi="Times New Roman" w:cs="Times New Roman"/>
-                <w:color w:val="FF0000"/>
-              </w:rPr>
-              <w:t xml:space="preserve"> / Fail</w:t>
             </w:r>
           </w:p>
         </w:tc>
         <w:tc>
           <w:tcPr>
-            <w:tcW w:w="2074" w:type="dxa"/>
+            <w:tcW w:w="1764" w:type="dxa"/>
             <w:vAlign w:val="center"/>
           </w:tcPr>
           <w:p>
             <w:pPr>
               <w:jc w:val="center"/>
               <w:rPr>
-                <w:rFonts w:ascii="Times New Roman" w:hAnsi="Times New Roman" w:cs="Times New Roman"/>
+                <w:rFonts w:ascii="Times New Roman" w:eastAsia="標楷體" w:hAnsi="Times New Roman" w:cs="Times New Roman"/>
                 <w:color w:val="BFBFBF" w:themeColor="background1" w:themeShade="BF"/>
               </w:rPr>
             </w:pPr>
             <w:r>
               <w:rPr>
-                <w:rFonts w:ascii="Times New Roman" w:hAnsi="Times New Roman" w:cs="Times New Roman" w:hint="eastAsia"/>
-              </w:rPr>
-              <w:t>Gate</w:t>
-            </w:r>
-            <w:r>
-              <w:rPr>
-                <w:rFonts w:ascii="Times New Roman" w:hAnsi="Times New Roman" w:cs="Times New Roman"/>
-              </w:rPr>
-              <w:t>-</w:t>
-            </w:r>
-            <w:r>
-              <w:rPr>
-                <w:rFonts w:ascii="Times New Roman" w:hAnsi="Times New Roman" w:cs="Times New Roman" w:hint="eastAsia"/>
-              </w:rPr>
-              <w:t xml:space="preserve">level </w:t>
-            </w:r>
-            <w:r>
-              <w:rPr>
-                <w:rFonts w:ascii="Times New Roman" w:hAnsi="Times New Roman" w:cs="Times New Roman"/>
-              </w:rPr>
-              <w:t>simulation</w:t>
+                <w:rFonts w:ascii="Times New Roman" w:eastAsia="標楷體" w:hAnsi="Times New Roman" w:cs="Times New Roman"/>
+              </w:rPr>
+              <w:t>Gate-level simulation</w:t>
             </w:r>
           </w:p>
         </w:tc>
         <w:tc>
           <w:tcPr>
-            <w:tcW w:w="2074" w:type="dxa"/>
+            <w:tcW w:w="2568" w:type="dxa"/>
             <w:shd w:val="clear" w:color="auto" w:fill="D9D9D9" w:themeFill="background1" w:themeFillShade="D9"/>
             <w:vAlign w:val="center"/>
           </w:tcPr>
@@ -281,23 +242,16 @@
             <w:pPr>
               <w:jc w:val="center"/>
               <w:rPr>
-                <w:rFonts w:ascii="Times New Roman" w:hAnsi="Times New Roman" w:cs="Times New Roman"/>
+                <w:rFonts w:ascii="Times New Roman" w:eastAsia="標楷體" w:hAnsi="Times New Roman" w:cs="Times New Roman"/>
                 <w:color w:val="FF0000"/>
               </w:rPr>
             </w:pPr>
             <w:r>
               <w:rPr>
-                <w:rFonts w:ascii="Times New Roman" w:hAnsi="Times New Roman" w:cs="Times New Roman"/>
+                <w:rFonts w:ascii="Times New Roman" w:eastAsia="標楷體" w:hAnsi="Times New Roman" w:cs="Times New Roman"/>
                 <w:color w:val="FF0000"/>
               </w:rPr>
               <w:t>Completed</w:t>
-            </w:r>
-            <w:r>
-              <w:rPr>
-                <w:rFonts w:ascii="Times New Roman" w:hAnsi="Times New Roman" w:cs="Times New Roman"/>
-                <w:color w:val="FF0000"/>
-              </w:rPr>
-              <w:t xml:space="preserve"> / Fail</w:t>
             </w:r>
           </w:p>
         </w:tc>
@@ -308,85 +262,57 @@
         </w:trPr>
         <w:tc>
           <w:tcPr>
-            <w:tcW w:w="4148" w:type="dxa"/>
-            <w:gridSpan w:val="3"/>
+            <w:tcW w:w="8296" w:type="dxa"/>
+            <w:gridSpan w:val="5"/>
           </w:tcPr>
           <w:p>
             <w:pPr>
               <w:jc w:val="center"/>
               <w:rPr>
-                <w:rFonts w:ascii="Times New Roman" w:hAnsi="Times New Roman" w:cs="Times New Roman"/>
-              </w:rPr>
-            </w:pPr>
-            <w:r>
-              <w:rPr>
-                <w:rFonts w:ascii="Times New Roman" w:hAnsi="Times New Roman" w:cs="Times New Roman" w:hint="eastAsia"/>
+                <w:rFonts w:ascii="Times New Roman" w:eastAsia="標楷體" w:hAnsi="Times New Roman" w:cs="Times New Roman"/>
+              </w:rPr>
+            </w:pPr>
+            <w:r>
+              <w:rPr>
+                <w:rFonts w:ascii="Times New Roman" w:eastAsia="標楷體" w:hAnsi="Times New Roman" w:cs="Times New Roman"/>
+                <w:noProof/>
                 <w:color w:val="BFBFBF" w:themeColor="background1" w:themeShade="BF"/>
               </w:rPr>
-              <w:t>(</w:t>
-            </w:r>
-            <w:r>
-              <w:rPr>
-                <w:rFonts w:ascii="Times New Roman" w:hAnsi="Times New Roman" w:cs="Times New Roman"/>
-                <w:color w:val="BFBFBF" w:themeColor="background1" w:themeShade="BF"/>
-              </w:rPr>
-              <w:t xml:space="preserve">your </w:t>
-            </w:r>
-            <w:r>
-              <w:rPr>
-                <w:rFonts w:ascii="Times New Roman" w:hAnsi="Times New Roman" w:cs="Times New Roman"/>
-                <w:color w:val="BFBFBF" w:themeColor="background1" w:themeShade="BF"/>
-              </w:rPr>
-              <w:t xml:space="preserve">functional </w:t>
-            </w:r>
-            <w:r>
-              <w:rPr>
-                <w:rFonts w:ascii="Times New Roman" w:hAnsi="Times New Roman" w:cs="Times New Roman"/>
-                <w:color w:val="BFBFBF" w:themeColor="background1" w:themeShade="BF"/>
-              </w:rPr>
-              <w:t>sim result)</w:t>
-            </w:r>
-          </w:p>
-        </w:tc>
-        <w:tc>
-          <w:tcPr>
-            <w:tcW w:w="4148" w:type="dxa"/>
-            <w:gridSpan w:val="2"/>
-          </w:tcPr>
-          <w:p>
-            <w:pPr>
-              <w:jc w:val="center"/>
-              <w:rPr>
-                <w:rFonts w:ascii="Times New Roman" w:hAnsi="Times New Roman" w:cs="Times New Roman"/>
-              </w:rPr>
-            </w:pPr>
-            <w:r>
-              <w:rPr>
-                <w:rFonts w:ascii="Times New Roman" w:hAnsi="Times New Roman" w:cs="Times New Roman" w:hint="eastAsia"/>
-                <w:color w:val="BFBFBF" w:themeColor="background1" w:themeShade="BF"/>
-              </w:rPr>
-              <w:t>(</w:t>
-            </w:r>
-            <w:r>
-              <w:rPr>
-                <w:rFonts w:ascii="Times New Roman" w:hAnsi="Times New Roman" w:cs="Times New Roman"/>
-                <w:color w:val="BFBFBF" w:themeColor="background1" w:themeShade="BF"/>
-              </w:rPr>
-              <w:t xml:space="preserve">your </w:t>
-            </w:r>
-            <w:r>
-              <w:rPr>
-                <w:rFonts w:ascii="Times New Roman" w:hAnsi="Times New Roman" w:cs="Times New Roman"/>
-                <w:color w:val="BFBFBF" w:themeColor="background1" w:themeShade="BF"/>
-              </w:rPr>
-              <w:t xml:space="preserve">gate-level </w:t>
-            </w:r>
-            <w:r>
-              <w:rPr>
-                <w:rFonts w:ascii="Times New Roman" w:hAnsi="Times New Roman" w:cs="Times New Roman"/>
-                <w:color w:val="BFBFBF" w:themeColor="background1" w:themeShade="BF"/>
-              </w:rPr>
-              <w:t>sim result)</w:t>
+              <w:drawing>
+                <wp:inline distT="0" distB="0" distL="0" distR="0" wp14:anchorId="65058B27" wp14:editId="4E2CBC7B">
+                  <wp:extent cx="5106010" cy="1121896"/>
+                  <wp:effectExtent l="0" t="0" r="0" b="2540"/>
+                  <wp:docPr id="342379456" name="圖片 1"/>
+                  <wp:cNvGraphicFramePr>
+                    <a:graphicFrameLocks xmlns:a="http://schemas.openxmlformats.org/drawingml/2006/main" noChangeAspect="1"/>
+                  </wp:cNvGraphicFramePr>
+                  <a:graphic xmlns:a="http://schemas.openxmlformats.org/drawingml/2006/main">
+                    <a:graphicData uri="http://schemas.openxmlformats.org/drawingml/2006/picture">
+                      <pic:pic xmlns:pic="http://schemas.openxmlformats.org/drawingml/2006/picture">
+                        <pic:nvPicPr>
+                          <pic:cNvPr id="342379456" name=""/>
+                          <pic:cNvPicPr/>
+                        </pic:nvPicPr>
+                        <pic:blipFill>
+                          <a:blip r:embed="rId7"/>
+                          <a:stretch>
+                            <a:fillRect/>
+                          </a:stretch>
+                        </pic:blipFill>
+                        <pic:spPr>
+                          <a:xfrm>
+                            <a:off x="0" y="0"/>
+                            <a:ext cx="5128457" cy="1126828"/>
+                          </a:xfrm>
+                          <a:prstGeom prst="rect">
+                            <a:avLst/>
+                          </a:prstGeom>
+                        </pic:spPr>
+                      </pic:pic>
+                    </a:graphicData>
+                  </a:graphic>
+                </wp:inline>
+              </w:drawing>
             </w:r>
           </w:p>
         </w:tc>
@@ -401,35 +327,28 @@
             <w:pPr>
               <w:jc w:val="center"/>
               <w:rPr>
-                <w:rFonts w:ascii="Times New Roman" w:hAnsi="Times New Roman" w:cs="Times New Roman"/>
+                <w:rFonts w:ascii="Times New Roman" w:eastAsia="標楷體" w:hAnsi="Times New Roman" w:cs="Times New Roman"/>
                 <w:b/>
                 <w:sz w:val="32"/>
               </w:rPr>
             </w:pPr>
             <w:r>
               <w:rPr>
-                <w:rFonts w:ascii="Times New Roman" w:hAnsi="Times New Roman" w:cs="Times New Roman"/>
+                <w:rFonts w:ascii="Times New Roman" w:eastAsia="標楷體" w:hAnsi="Times New Roman" w:cs="Times New Roman"/>
                 <w:b/>
               </w:rPr>
               <w:t>Evaluation</w:t>
             </w:r>
             <w:r>
               <w:rPr>
-                <w:rFonts w:ascii="Times New Roman" w:hAnsi="Times New Roman" w:cs="Times New Roman" w:hint="eastAsia"/>
+                <w:rFonts w:ascii="Times New Roman" w:eastAsia="標楷體" w:hAnsi="Times New Roman" w:cs="Times New Roman"/>
                 <w:b/>
               </w:rPr>
-              <w:t xml:space="preserve"> </w:t>
-            </w:r>
-            <w:r>
-              <w:rPr>
-                <w:rFonts w:ascii="Times New Roman" w:hAnsi="Times New Roman" w:cs="Times New Roman"/>
-                <w:b/>
-              </w:rPr>
-              <w:t>Result</w:t>
-            </w:r>
-            <w:r>
-              <w:rPr>
-                <w:rFonts w:ascii="Times New Roman" w:hAnsi="Times New Roman" w:cs="Times New Roman"/>
+              <w:t xml:space="preserve"> Result</w:t>
+            </w:r>
+            <w:r>
+              <w:rPr>
+                <w:rFonts w:ascii="Times New Roman" w:eastAsia="標楷體" w:hAnsi="Times New Roman" w:cs="Times New Roman"/>
                 <w:b/>
               </w:rPr>
               <w:t>s</w:t>
@@ -440,19 +359,19 @@
       <w:tr>
         <w:tc>
           <w:tcPr>
-            <w:tcW w:w="2074" w:type="dxa"/>
+            <w:tcW w:w="1696" w:type="dxa"/>
             <w:gridSpan w:val="2"/>
           </w:tcPr>
           <w:p>
             <w:pPr>
               <w:rPr>
-                <w:rFonts w:ascii="Times New Roman" w:hAnsi="Times New Roman" w:cs="Times New Roman"/>
+                <w:rFonts w:ascii="Times New Roman" w:eastAsia="標楷體" w:hAnsi="Times New Roman" w:cs="Times New Roman"/>
                 <w:color w:val="000000" w:themeColor="text1"/>
               </w:rPr>
             </w:pPr>
             <w:r>
               <w:rPr>
-                <w:rFonts w:ascii="Times New Roman" w:hAnsi="Times New Roman" w:cs="Times New Roman"/>
+                <w:rFonts w:ascii="Times New Roman" w:eastAsia="標楷體" w:hAnsi="Times New Roman" w:cs="Times New Roman"/>
                 <w:color w:val="000000" w:themeColor="text1"/>
               </w:rPr>
               <w:t>test1.png</w:t>
@@ -461,291 +380,222 @@
         </w:tc>
         <w:tc>
           <w:tcPr>
-            <w:tcW w:w="2074" w:type="dxa"/>
+            <w:tcW w:w="2268" w:type="dxa"/>
             <w:shd w:val="clear" w:color="auto" w:fill="D9D9D9" w:themeFill="background1" w:themeFillShade="D9"/>
           </w:tcPr>
           <w:p>
             <w:pPr>
               <w:rPr>
-                <w:rFonts w:ascii="Times New Roman" w:hAnsi="Times New Roman" w:cs="Times New Roman"/>
-              </w:rPr>
-            </w:pPr>
+                <w:rFonts w:ascii="Times New Roman" w:eastAsia="標楷體" w:hAnsi="Times New Roman" w:cs="Times New Roman"/>
+              </w:rPr>
+            </w:pPr>
+            <w:r>
+              <w:rPr>
+                <w:rFonts w:ascii="Times New Roman" w:eastAsia="標楷體" w:hAnsi="Times New Roman" w:cs="Times New Roman"/>
+              </w:rPr>
+              <w:t>25.29</w:t>
+            </w:r>
           </w:p>
         </w:tc>
         <w:tc>
           <w:tcPr>
-            <w:tcW w:w="2074" w:type="dxa"/>
+            <w:tcW w:w="1764" w:type="dxa"/>
             <w:shd w:val="clear" w:color="auto" w:fill="FFFFFF" w:themeFill="background1"/>
           </w:tcPr>
           <w:p>
             <w:pPr>
               <w:rPr>
-                <w:rFonts w:ascii="Times New Roman" w:hAnsi="Times New Roman" w:cs="Times New Roman"/>
-              </w:rPr>
-            </w:pPr>
-            <w:r>
-              <w:rPr>
-                <w:rFonts w:ascii="Times New Roman" w:hAnsi="Times New Roman" w:cs="Times New Roman"/>
+                <w:rFonts w:ascii="Times New Roman" w:eastAsia="標楷體" w:hAnsi="Times New Roman" w:cs="Times New Roman"/>
+              </w:rPr>
+            </w:pPr>
+            <w:r>
+              <w:rPr>
+                <w:rFonts w:ascii="Times New Roman" w:eastAsia="標楷體" w:hAnsi="Times New Roman" w:cs="Times New Roman"/>
                 <w:color w:val="000000" w:themeColor="text1"/>
               </w:rPr>
-              <w:t>t</w:t>
-            </w:r>
-            <w:r>
-              <w:rPr>
-                <w:rFonts w:ascii="Times New Roman" w:hAnsi="Times New Roman" w:cs="Times New Roman"/>
-                <w:color w:val="000000" w:themeColor="text1"/>
-              </w:rPr>
-              <w:t>est</w:t>
-            </w:r>
-            <w:r>
-              <w:rPr>
-                <w:rFonts w:ascii="Times New Roman" w:hAnsi="Times New Roman" w:cs="Times New Roman"/>
-                <w:color w:val="000000" w:themeColor="text1"/>
-              </w:rPr>
-              <w:t>2</w:t>
-            </w:r>
-            <w:r>
-              <w:rPr>
-                <w:rFonts w:ascii="Times New Roman" w:hAnsi="Times New Roman" w:cs="Times New Roman"/>
-                <w:color w:val="000000" w:themeColor="text1"/>
-              </w:rPr>
-              <w:t>.png</w:t>
+              <w:t>test2.png</w:t>
             </w:r>
           </w:p>
         </w:tc>
         <w:tc>
           <w:tcPr>
-            <w:tcW w:w="2074" w:type="dxa"/>
+            <w:tcW w:w="2568" w:type="dxa"/>
             <w:shd w:val="clear" w:color="auto" w:fill="D9D9D9" w:themeFill="background1" w:themeFillShade="D9"/>
           </w:tcPr>
           <w:p>
             <w:pPr>
               <w:rPr>
-                <w:rFonts w:ascii="Times New Roman" w:hAnsi="Times New Roman" w:cs="Times New Roman"/>
-              </w:rPr>
-            </w:pPr>
+                <w:rFonts w:ascii="Times New Roman" w:eastAsia="標楷體" w:hAnsi="Times New Roman" w:cs="Times New Roman"/>
+              </w:rPr>
+            </w:pPr>
+            <w:r>
+              <w:rPr>
+                <w:rFonts w:ascii="Times New Roman" w:eastAsia="標楷體" w:hAnsi="Times New Roman" w:cs="Times New Roman"/>
+              </w:rPr>
+              <w:t>24.78</w:t>
+            </w:r>
           </w:p>
         </w:tc>
       </w:tr>
       <w:tr>
         <w:tc>
           <w:tcPr>
-            <w:tcW w:w="2074" w:type="dxa"/>
+            <w:tcW w:w="1696" w:type="dxa"/>
             <w:gridSpan w:val="2"/>
           </w:tcPr>
           <w:p>
             <w:pPr>
               <w:rPr>
-                <w:rFonts w:ascii="Times New Roman" w:hAnsi="Times New Roman" w:cs="Times New Roman"/>
+                <w:rFonts w:ascii="Times New Roman" w:eastAsia="標楷體" w:hAnsi="Times New Roman" w:cs="Times New Roman"/>
                 <w:color w:val="000000" w:themeColor="text1"/>
               </w:rPr>
             </w:pPr>
             <w:r>
               <w:rPr>
-                <w:rFonts w:ascii="Times New Roman" w:hAnsi="Times New Roman" w:cs="Times New Roman"/>
+                <w:rFonts w:ascii="Times New Roman" w:eastAsia="標楷體" w:hAnsi="Times New Roman" w:cs="Times New Roman"/>
                 <w:color w:val="000000" w:themeColor="text1"/>
               </w:rPr>
-              <w:t>t</w:t>
-            </w:r>
-            <w:r>
-              <w:rPr>
-                <w:rFonts w:ascii="Times New Roman" w:hAnsi="Times New Roman" w:cs="Times New Roman"/>
-                <w:color w:val="000000" w:themeColor="text1"/>
-              </w:rPr>
-              <w:t>est</w:t>
-            </w:r>
-            <w:r>
-              <w:rPr>
-                <w:rFonts w:ascii="Times New Roman" w:hAnsi="Times New Roman" w:cs="Times New Roman"/>
-                <w:color w:val="000000" w:themeColor="text1"/>
-              </w:rPr>
-              <w:t>3</w:t>
-            </w:r>
-            <w:r>
-              <w:rPr>
-                <w:rFonts w:ascii="Times New Roman" w:hAnsi="Times New Roman" w:cs="Times New Roman"/>
-                <w:color w:val="000000" w:themeColor="text1"/>
-              </w:rPr>
-              <w:t>.png</w:t>
+              <w:t>test3.png</w:t>
             </w:r>
           </w:p>
         </w:tc>
         <w:tc>
           <w:tcPr>
-            <w:tcW w:w="2074" w:type="dxa"/>
+            <w:tcW w:w="2268" w:type="dxa"/>
             <w:shd w:val="clear" w:color="auto" w:fill="D9D9D9" w:themeFill="background1" w:themeFillShade="D9"/>
           </w:tcPr>
           <w:p>
             <w:pPr>
               <w:rPr>
-                <w:rFonts w:ascii="Times New Roman" w:hAnsi="Times New Roman" w:cs="Times New Roman"/>
-              </w:rPr>
-            </w:pPr>
+                <w:rFonts w:ascii="Times New Roman" w:eastAsia="標楷體" w:hAnsi="Times New Roman" w:cs="Times New Roman"/>
+              </w:rPr>
+            </w:pPr>
+            <w:r>
+              <w:rPr>
+                <w:rFonts w:ascii="Times New Roman" w:eastAsia="標楷體" w:hAnsi="Times New Roman" w:cs="Times New Roman"/>
+              </w:rPr>
+              <w:t>29.13</w:t>
+            </w:r>
           </w:p>
         </w:tc>
         <w:tc>
           <w:tcPr>
-            <w:tcW w:w="2074" w:type="dxa"/>
+            <w:tcW w:w="1764" w:type="dxa"/>
             <w:shd w:val="clear" w:color="auto" w:fill="FFFFFF" w:themeFill="background1"/>
           </w:tcPr>
           <w:p>
             <w:pPr>
               <w:rPr>
-                <w:rFonts w:ascii="Times New Roman" w:hAnsi="Times New Roman" w:cs="Times New Roman"/>
-              </w:rPr>
-            </w:pPr>
-            <w:r>
-              <w:rPr>
-                <w:rFonts w:ascii="Times New Roman" w:hAnsi="Times New Roman" w:cs="Times New Roman"/>
+                <w:rFonts w:ascii="Times New Roman" w:eastAsia="標楷體" w:hAnsi="Times New Roman" w:cs="Times New Roman"/>
+              </w:rPr>
+            </w:pPr>
+            <w:r>
+              <w:rPr>
+                <w:rFonts w:ascii="Times New Roman" w:eastAsia="標楷體" w:hAnsi="Times New Roman" w:cs="Times New Roman"/>
                 <w:color w:val="000000" w:themeColor="text1"/>
               </w:rPr>
-              <w:t>t</w:t>
-            </w:r>
-            <w:r>
-              <w:rPr>
-                <w:rFonts w:ascii="Times New Roman" w:hAnsi="Times New Roman" w:cs="Times New Roman"/>
-                <w:color w:val="000000" w:themeColor="text1"/>
-              </w:rPr>
-              <w:t>est</w:t>
-            </w:r>
-            <w:r>
-              <w:rPr>
-                <w:rFonts w:ascii="Times New Roman" w:hAnsi="Times New Roman" w:cs="Times New Roman"/>
-                <w:color w:val="000000" w:themeColor="text1"/>
-              </w:rPr>
-              <w:t>4</w:t>
-            </w:r>
-            <w:r>
-              <w:rPr>
-                <w:rFonts w:ascii="Times New Roman" w:hAnsi="Times New Roman" w:cs="Times New Roman"/>
-                <w:color w:val="000000" w:themeColor="text1"/>
-              </w:rPr>
-              <w:t>.png</w:t>
+              <w:t>test4.png</w:t>
             </w:r>
           </w:p>
         </w:tc>
         <w:tc>
           <w:tcPr>
-            <w:tcW w:w="2074" w:type="dxa"/>
+            <w:tcW w:w="2568" w:type="dxa"/>
             <w:shd w:val="clear" w:color="auto" w:fill="D9D9D9" w:themeFill="background1" w:themeFillShade="D9"/>
           </w:tcPr>
           <w:p>
             <w:pPr>
               <w:rPr>
-                <w:rFonts w:ascii="Times New Roman" w:hAnsi="Times New Roman" w:cs="Times New Roman"/>
-              </w:rPr>
-            </w:pPr>
+                <w:rFonts w:ascii="Times New Roman" w:eastAsia="標楷體" w:hAnsi="Times New Roman" w:cs="Times New Roman"/>
+              </w:rPr>
+            </w:pPr>
+            <w:r>
+              <w:rPr>
+                <w:rFonts w:ascii="Times New Roman" w:eastAsia="標楷體" w:hAnsi="Times New Roman" w:cs="Times New Roman"/>
+              </w:rPr>
+              <w:t>21.0</w:t>
+            </w:r>
           </w:p>
         </w:tc>
       </w:tr>
       <w:tr>
         <w:tc>
           <w:tcPr>
-            <w:tcW w:w="2074" w:type="dxa"/>
+            <w:tcW w:w="1696" w:type="dxa"/>
             <w:gridSpan w:val="2"/>
           </w:tcPr>
           <w:p>
             <w:pPr>
               <w:rPr>
-                <w:rFonts w:ascii="Times New Roman" w:hAnsi="Times New Roman" w:cs="Times New Roman"/>
+                <w:rFonts w:ascii="Times New Roman" w:eastAsia="標楷體" w:hAnsi="Times New Roman" w:cs="Times New Roman"/>
                 <w:color w:val="000000" w:themeColor="text1"/>
               </w:rPr>
             </w:pPr>
             <w:r>
               <w:rPr>
-                <w:rFonts w:ascii="Times New Roman" w:hAnsi="Times New Roman" w:cs="Times New Roman"/>
+                <w:rFonts w:ascii="Times New Roman" w:eastAsia="標楷體" w:hAnsi="Times New Roman" w:cs="Times New Roman"/>
                 <w:color w:val="000000" w:themeColor="text1"/>
               </w:rPr>
-              <w:t>t</w:t>
-            </w:r>
-            <w:r>
-              <w:rPr>
-                <w:rFonts w:ascii="Times New Roman" w:hAnsi="Times New Roman" w:cs="Times New Roman"/>
-                <w:color w:val="000000" w:themeColor="text1"/>
-              </w:rPr>
-              <w:t>est</w:t>
-            </w:r>
-            <w:r>
-              <w:rPr>
-                <w:rFonts w:ascii="Times New Roman" w:hAnsi="Times New Roman" w:cs="Times New Roman"/>
-                <w:color w:val="000000" w:themeColor="text1"/>
-              </w:rPr>
-              <w:t>5</w:t>
-            </w:r>
-            <w:r>
-              <w:rPr>
-                <w:rFonts w:ascii="Times New Roman" w:hAnsi="Times New Roman" w:cs="Times New Roman"/>
-                <w:color w:val="000000" w:themeColor="text1"/>
-              </w:rPr>
-              <w:t>.png</w:t>
+              <w:t>test5.png</w:t>
             </w:r>
           </w:p>
         </w:tc>
         <w:tc>
           <w:tcPr>
-            <w:tcW w:w="2074" w:type="dxa"/>
+            <w:tcW w:w="2268" w:type="dxa"/>
             <w:shd w:val="clear" w:color="auto" w:fill="D9D9D9" w:themeFill="background1" w:themeFillShade="D9"/>
           </w:tcPr>
           <w:p>
             <w:pPr>
               <w:rPr>
-                <w:rFonts w:ascii="Times New Roman" w:hAnsi="Times New Roman" w:cs="Times New Roman"/>
-              </w:rPr>
-            </w:pPr>
+                <w:rFonts w:ascii="Times New Roman" w:eastAsia="標楷體" w:hAnsi="Times New Roman" w:cs="Times New Roman"/>
+              </w:rPr>
+            </w:pPr>
+            <w:r>
+              <w:rPr>
+                <w:rFonts w:ascii="Times New Roman" w:eastAsia="標楷體" w:hAnsi="Times New Roman" w:cs="Times New Roman"/>
+              </w:rPr>
+              <w:t>21.98</w:t>
+            </w:r>
           </w:p>
         </w:tc>
         <w:tc>
           <w:tcPr>
-            <w:tcW w:w="2074" w:type="dxa"/>
+            <w:tcW w:w="1764" w:type="dxa"/>
             <w:shd w:val="clear" w:color="auto" w:fill="FFFFFF" w:themeFill="background1"/>
           </w:tcPr>
           <w:p>
             <w:pPr>
               <w:rPr>
-                <w:rFonts w:ascii="Times New Roman" w:hAnsi="Times New Roman" w:cs="Times New Roman"/>
-              </w:rPr>
-            </w:pPr>
-            <w:r>
-              <w:rPr>
-                <w:rFonts w:ascii="Times New Roman" w:hAnsi="Times New Roman" w:cs="Times New Roman"/>
+                <w:rFonts w:ascii="Times New Roman" w:eastAsia="標楷體" w:hAnsi="Times New Roman" w:cs="Times New Roman"/>
+              </w:rPr>
+            </w:pPr>
+            <w:r>
+              <w:rPr>
+                <w:rFonts w:ascii="Times New Roman" w:eastAsia="標楷體" w:hAnsi="Times New Roman" w:cs="Times New Roman"/>
                 <w:color w:val="000000" w:themeColor="text1"/>
               </w:rPr>
-              <w:t>t</w:t>
-            </w:r>
-            <w:r>
-              <w:rPr>
-                <w:rFonts w:ascii="Times New Roman" w:hAnsi="Times New Roman" w:cs="Times New Roman"/>
-                <w:color w:val="000000" w:themeColor="text1"/>
-              </w:rPr>
-              <w:t>est</w:t>
-            </w:r>
-            <w:r>
-              <w:rPr>
-                <w:rFonts w:ascii="Times New Roman" w:hAnsi="Times New Roman" w:cs="Times New Roman"/>
-                <w:color w:val="000000" w:themeColor="text1"/>
-              </w:rPr>
-              <w:t>6</w:t>
-            </w:r>
-            <w:r>
-              <w:rPr>
-                <w:rFonts w:ascii="Times New Roman" w:hAnsi="Times New Roman" w:cs="Times New Roman"/>
-                <w:color w:val="000000" w:themeColor="text1"/>
-              </w:rPr>
-              <w:t>.png</w:t>
+              <w:t>test6.png</w:t>
             </w:r>
           </w:p>
         </w:tc>
         <w:tc>
           <w:tcPr>
-            <w:tcW w:w="2074" w:type="dxa"/>
+            <w:tcW w:w="2568" w:type="dxa"/>
             <w:shd w:val="clear" w:color="auto" w:fill="D9D9D9" w:themeFill="background1" w:themeFillShade="D9"/>
           </w:tcPr>
           <w:p>
             <w:pPr>
               <w:rPr>
-                <w:rFonts w:ascii="Times New Roman" w:hAnsi="Times New Roman" w:cs="Times New Roman"/>
-              </w:rPr>
-            </w:pPr>
+                <w:rFonts w:ascii="Times New Roman" w:eastAsia="標楷體" w:hAnsi="Times New Roman" w:cs="Times New Roman"/>
+              </w:rPr>
+            </w:pPr>
+            <w:r>
+              <w:rPr>
+                <w:rFonts w:ascii="Times New Roman" w:eastAsia="標楷體" w:hAnsi="Times New Roman" w:cs="Times New Roman"/>
+              </w:rPr>
+              <w:t>25.27</w:t>
+            </w:r>
           </w:p>
         </w:tc>
       </w:tr>
@@ -765,12 +615,12 @@
               </w:tabs>
               <w:jc w:val="center"/>
               <w:rPr>
-                <w:rFonts w:ascii="Times New Roman" w:hAnsi="Times New Roman" w:cs="Times New Roman"/>
-              </w:rPr>
-            </w:pPr>
-            <w:r>
-              <w:rPr>
-                <w:rFonts w:ascii="Times New Roman" w:hAnsi="Times New Roman" w:cs="Times New Roman"/>
+                <w:rFonts w:ascii="Times New Roman" w:eastAsia="標楷體" w:hAnsi="Times New Roman" w:cs="Times New Roman"/>
+              </w:rPr>
+            </w:pPr>
+            <w:r>
+              <w:rPr>
+                <w:rFonts w:ascii="Times New Roman" w:eastAsia="標楷體" w:hAnsi="Times New Roman" w:cs="Times New Roman"/>
                 <w:b/>
               </w:rPr>
               <w:t>Description of your design</w:t>
@@ -790,10 +640,1687 @@
           <w:p>
             <w:pPr>
               <w:rPr>
-                <w:rFonts w:ascii="Times New Roman" w:hAnsi="Times New Roman" w:cs="Times New Roman"/>
-                <w:color w:val="BFBFBF" w:themeColor="background1" w:themeShade="BF"/>
-              </w:rPr>
-            </w:pPr>
+                <w:rFonts w:ascii="Times New Roman" w:eastAsia="標楷體" w:hAnsi="Times New Roman" w:cs="Times New Roman"/>
+              </w:rPr>
+            </w:pPr>
+            <w:r>
+              <w:rPr>
+                <w:rFonts w:ascii="Times New Roman" w:eastAsia="標楷體" w:hAnsi="Times New Roman" w:cs="Times New Roman"/>
+              </w:rPr>
+              <w:t>程式流程說明</w:t>
+            </w:r>
+            <w:r>
+              <w:rPr>
+                <w:rFonts w:ascii="Times New Roman" w:eastAsia="標楷體" w:hAnsi="Times New Roman" w:cs="Times New Roman"/>
+              </w:rPr>
+              <w:t xml:space="preserve"> : </w:t>
+            </w:r>
+          </w:p>
+          <w:p>
+            <w:pPr>
+              <w:rPr>
+                <w:rFonts w:ascii="Times New Roman" w:eastAsia="標楷體" w:hAnsi="Times New Roman" w:cs="Times New Roman"/>
+              </w:rPr>
+            </w:pPr>
+            <w:r>
+              <w:rPr>
+                <w:rFonts w:ascii="Times New Roman" w:eastAsia="標楷體" w:hAnsi="Times New Roman" w:cs="Times New Roman"/>
+              </w:rPr>
+              <w:t>設計的思路，</w:t>
+            </w:r>
+            <w:r>
+              <w:rPr>
+                <w:rFonts w:ascii="Times New Roman" w:eastAsia="標楷體" w:hAnsi="Times New Roman" w:cs="Times New Roman"/>
+              </w:rPr>
+              <w:t>在讀取完所有的</w:t>
+            </w:r>
+            <w:r>
+              <w:rPr>
+                <w:rFonts w:ascii="Times New Roman" w:eastAsia="標楷體" w:hAnsi="Times New Roman" w:cs="Times New Roman"/>
+              </w:rPr>
+              <w:t xml:space="preserve"> Bayer pattern </w:t>
+            </w:r>
+            <w:r>
+              <w:rPr>
+                <w:rFonts w:ascii="Times New Roman" w:eastAsia="標楷體" w:hAnsi="Times New Roman" w:cs="Times New Roman"/>
+              </w:rPr>
+              <w:t>資料後，判斷每一個中心顏色對應到分別的</w:t>
+            </w:r>
+            <w:r>
+              <w:rPr>
+                <w:rFonts w:ascii="Times New Roman" w:eastAsia="標楷體" w:hAnsi="Times New Roman" w:cs="Times New Roman"/>
+              </w:rPr>
+              <w:t>4</w:t>
+            </w:r>
+            <w:r>
+              <w:rPr>
+                <w:rFonts w:ascii="Times New Roman" w:eastAsia="標楷體" w:hAnsi="Times New Roman" w:cs="Times New Roman"/>
+              </w:rPr>
+              <w:t>種讀取資料的方式，而畫素的</w:t>
+            </w:r>
+            <w:r>
+              <w:rPr>
+                <w:rFonts w:ascii="Times New Roman" w:eastAsia="標楷體" w:hAnsi="Times New Roman" w:cs="Times New Roman" w:hint="eastAsia"/>
+              </w:rPr>
+              <w:t>位</w:t>
+            </w:r>
+            <w:r>
+              <w:rPr>
+                <w:rFonts w:ascii="Times New Roman" w:eastAsia="標楷體" w:hAnsi="Times New Roman" w:cs="Times New Roman"/>
+              </w:rPr>
+              <w:t>址</w:t>
+            </w:r>
+            <w:r>
+              <w:rPr>
+                <w:rFonts w:ascii="Times New Roman" w:eastAsia="標楷體" w:hAnsi="Times New Roman" w:cs="Times New Roman"/>
+              </w:rPr>
+              <w:t>也</w:t>
+            </w:r>
+            <w:r>
+              <w:rPr>
+                <w:rFonts w:ascii="Times New Roman" w:eastAsia="標楷體" w:hAnsi="Times New Roman" w:cs="Times New Roman"/>
+              </w:rPr>
+              <w:t>可分為</w:t>
+            </w:r>
+            <w:r>
+              <w:rPr>
+                <w:rFonts w:ascii="Times New Roman" w:eastAsia="標楷體" w:hAnsi="Times New Roman" w:cs="Times New Roman"/>
+              </w:rPr>
+              <w:t>4</w:t>
+            </w:r>
+            <w:r>
+              <w:rPr>
+                <w:rFonts w:ascii="Times New Roman" w:eastAsia="標楷體" w:hAnsi="Times New Roman" w:cs="Times New Roman"/>
+              </w:rPr>
+              <w:t>種情況</w:t>
+            </w:r>
+            <w:r>
+              <w:rPr>
+                <w:rFonts w:ascii="Times New Roman" w:eastAsia="標楷體" w:hAnsi="Times New Roman" w:cs="Times New Roman" w:hint="eastAsia"/>
+              </w:rPr>
+              <w:t>，而在位址的前</w:t>
+            </w:r>
+            <w:r>
+              <w:rPr>
+                <w:rFonts w:ascii="Times New Roman" w:eastAsia="標楷體" w:hAnsi="Times New Roman" w:cs="Times New Roman" w:hint="eastAsia"/>
+              </w:rPr>
+              <w:t>7-</w:t>
+            </w:r>
+            <w:r>
+              <w:rPr>
+                <w:rFonts w:ascii="Times New Roman" w:eastAsia="標楷體" w:hAnsi="Times New Roman" w:cs="Times New Roman"/>
+              </w:rPr>
+              <w:t>bit</w:t>
+            </w:r>
+            <w:r>
+              <w:rPr>
+                <w:rFonts w:ascii="Times New Roman" w:eastAsia="標楷體" w:hAnsi="Times New Roman" w:cs="Times New Roman" w:hint="eastAsia"/>
+              </w:rPr>
+              <w:t>與後</w:t>
+            </w:r>
+            <w:r>
+              <w:rPr>
+                <w:rFonts w:ascii="Times New Roman" w:eastAsia="標楷體" w:hAnsi="Times New Roman" w:cs="Times New Roman" w:hint="eastAsia"/>
+              </w:rPr>
+              <w:t>7</w:t>
+            </w:r>
+            <w:r>
+              <w:rPr>
+                <w:rFonts w:ascii="Times New Roman" w:eastAsia="標楷體" w:hAnsi="Times New Roman" w:cs="Times New Roman"/>
+              </w:rPr>
+              <w:t>-bit</w:t>
+            </w:r>
+            <w:r>
+              <w:rPr>
+                <w:rFonts w:ascii="Times New Roman" w:eastAsia="標楷體" w:hAnsi="Times New Roman" w:cs="Times New Roman" w:hint="eastAsia"/>
+              </w:rPr>
+              <w:t>判斷奇偶數行列位址</w:t>
+            </w:r>
+            <w:r>
+              <w:rPr>
+                <w:rFonts w:ascii="Times New Roman" w:eastAsia="標楷體" w:hAnsi="Times New Roman" w:cs="Times New Roman"/>
+              </w:rPr>
+              <w:t>，</w:t>
+            </w:r>
+            <w:r>
+              <w:rPr>
+                <w:rFonts w:ascii="Times New Roman" w:eastAsia="標楷體" w:hAnsi="Times New Roman" w:cs="Times New Roman"/>
+              </w:rPr>
+              <w:t>分別</w:t>
+            </w:r>
+            <w:r>
+              <w:rPr>
+                <w:rFonts w:ascii="Times New Roman" w:eastAsia="標楷體" w:hAnsi="Times New Roman" w:cs="Times New Roman" w:hint="eastAsia"/>
+              </w:rPr>
+              <w:t>兩個</w:t>
+            </w:r>
+            <w:r>
+              <w:rPr>
+                <w:rFonts w:ascii="Times New Roman" w:eastAsia="標楷體" w:hAnsi="Times New Roman" w:cs="Times New Roman" w:hint="eastAsia"/>
+              </w:rPr>
+              <w:t>7-b</w:t>
+            </w:r>
+            <w:r>
+              <w:rPr>
+                <w:rFonts w:ascii="Times New Roman" w:eastAsia="標楷體" w:hAnsi="Times New Roman" w:cs="Times New Roman"/>
+              </w:rPr>
+              <w:t>it</w:t>
+            </w:r>
+            <w:r>
+              <w:rPr>
+                <w:rFonts w:ascii="Times New Roman" w:eastAsia="標楷體" w:hAnsi="Times New Roman" w:cs="Times New Roman" w:hint="eastAsia"/>
+              </w:rPr>
+              <w:t>的最後一個</w:t>
+            </w:r>
+            <w:r>
+              <w:rPr>
+                <w:rFonts w:ascii="Times New Roman" w:eastAsia="標楷體" w:hAnsi="Times New Roman" w:cs="Times New Roman" w:hint="eastAsia"/>
+              </w:rPr>
+              <w:t>bit</w:t>
+            </w:r>
+            <w:r>
+              <w:rPr>
+                <w:rFonts w:ascii="Times New Roman" w:eastAsia="標楷體" w:hAnsi="Times New Roman" w:cs="Times New Roman" w:hint="eastAsia"/>
+              </w:rPr>
+              <w:t>對應</w:t>
+            </w:r>
+            <w:r>
+              <w:rPr>
+                <w:rFonts w:ascii="Times New Roman" w:eastAsia="標楷體" w:hAnsi="Times New Roman" w:cs="Times New Roman"/>
+              </w:rPr>
+              <w:t>為</w:t>
+            </w:r>
+            <w:r>
+              <w:rPr>
+                <w:rFonts w:ascii="Times New Roman" w:eastAsia="標楷體" w:hAnsi="Times New Roman" w:cs="Times New Roman"/>
+              </w:rPr>
+              <w:t>:</w:t>
+            </w:r>
+          </w:p>
+          <w:p>
+            <w:pPr>
+              <w:rPr>
+                <w:rFonts w:ascii="Times New Roman" w:eastAsia="標楷體" w:hAnsi="Times New Roman" w:cs="Times New Roman"/>
+              </w:rPr>
+            </w:pPr>
+            <w:r>
+              <w:rPr>
+                <w:rFonts w:ascii="Times New Roman" w:eastAsia="標楷體" w:hAnsi="Times New Roman" w:cs="Times New Roman"/>
+              </w:rPr>
+              <w:t>紅色</w:t>
+            </w:r>
+            <w:r>
+              <w:rPr>
+                <w:rFonts w:ascii="Times New Roman" w:eastAsia="標楷體" w:hAnsi="Times New Roman" w:cs="Times New Roman"/>
+              </w:rPr>
+              <w:t xml:space="preserve"> </w:t>
+            </w:r>
+            <w:r>
+              <w:rPr>
+                <w:rFonts w:ascii="Times New Roman" w:eastAsia="標楷體" w:hAnsi="Times New Roman" w:cs="Times New Roman"/>
+              </w:rPr>
+              <w:t>–</w:t>
+            </w:r>
+            <w:r>
+              <w:rPr>
+                <w:rFonts w:ascii="Times New Roman" w:eastAsia="標楷體" w:hAnsi="Times New Roman" w:cs="Times New Roman" w:hint="eastAsia"/>
+              </w:rPr>
+              <w:t xml:space="preserve"> </w:t>
+            </w:r>
+            <w:r>
+              <w:rPr>
+                <w:rFonts w:ascii="Times New Roman" w:eastAsia="標楷體" w:hAnsi="Times New Roman" w:cs="Times New Roman" w:hint="eastAsia"/>
+              </w:rPr>
+              <w:t>偶數列</w:t>
+            </w:r>
+            <w:r>
+              <w:rPr>
+                <w:rFonts w:ascii="Times New Roman" w:eastAsia="標楷體" w:hAnsi="Times New Roman" w:cs="Times New Roman" w:hint="eastAsia"/>
+              </w:rPr>
+              <w:t>,</w:t>
+            </w:r>
+            <w:r>
+              <w:rPr>
+                <w:rFonts w:ascii="Times New Roman" w:eastAsia="標楷體" w:hAnsi="Times New Roman" w:cs="Times New Roman"/>
+              </w:rPr>
+              <w:t xml:space="preserve"> </w:t>
+            </w:r>
+            <w:r>
+              <w:rPr>
+                <w:rFonts w:ascii="Times New Roman" w:eastAsia="標楷體" w:hAnsi="Times New Roman" w:cs="Times New Roman" w:hint="eastAsia"/>
+              </w:rPr>
+              <w:t>奇數行</w:t>
+            </w:r>
+            <w:r>
+              <w:rPr>
+                <w:rFonts w:ascii="Times New Roman" w:eastAsia="標楷體" w:hAnsi="Times New Roman" w:cs="Times New Roman" w:hint="eastAsia"/>
+              </w:rPr>
+              <w:t xml:space="preserve"> </w:t>
+            </w:r>
+            <w:r>
+              <w:rPr>
+                <w:rFonts w:ascii="Times New Roman" w:eastAsia="標楷體" w:hAnsi="Times New Roman" w:cs="Times New Roman"/>
+              </w:rPr>
+              <w:t>–</w:t>
+            </w:r>
+            <w:r>
+              <w:rPr>
+                <w:rFonts w:ascii="Times New Roman" w:eastAsia="標楷體" w:hAnsi="Times New Roman" w:cs="Times New Roman" w:hint="eastAsia"/>
+              </w:rPr>
+              <w:t xml:space="preserve"> 01</w:t>
+            </w:r>
+          </w:p>
+          <w:p>
+            <w:pPr>
+              <w:rPr>
+                <w:rFonts w:ascii="Times New Roman" w:eastAsia="標楷體" w:hAnsi="Times New Roman" w:cs="Times New Roman"/>
+              </w:rPr>
+            </w:pPr>
+            <w:r>
+              <w:rPr>
+                <w:rFonts w:ascii="Times New Roman" w:eastAsia="標楷體" w:hAnsi="Times New Roman" w:cs="Times New Roman" w:hint="eastAsia"/>
+              </w:rPr>
+              <w:t>藍色</w:t>
+            </w:r>
+            <w:r>
+              <w:rPr>
+                <w:rFonts w:ascii="Times New Roman" w:eastAsia="標楷體" w:hAnsi="Times New Roman" w:cs="Times New Roman" w:hint="eastAsia"/>
+              </w:rPr>
+              <w:t xml:space="preserve"> </w:t>
+            </w:r>
+            <w:r>
+              <w:rPr>
+                <w:rFonts w:ascii="Times New Roman" w:eastAsia="標楷體" w:hAnsi="Times New Roman" w:cs="Times New Roman"/>
+              </w:rPr>
+              <w:t>–</w:t>
+            </w:r>
+            <w:r>
+              <w:rPr>
+                <w:rFonts w:ascii="Times New Roman" w:eastAsia="標楷體" w:hAnsi="Times New Roman" w:cs="Times New Roman" w:hint="eastAsia"/>
+              </w:rPr>
+              <w:t xml:space="preserve"> </w:t>
+            </w:r>
+            <w:r>
+              <w:rPr>
+                <w:rFonts w:ascii="Times New Roman" w:eastAsia="標楷體" w:hAnsi="Times New Roman" w:cs="Times New Roman" w:hint="eastAsia"/>
+              </w:rPr>
+              <w:t>奇數列</w:t>
+            </w:r>
+            <w:r>
+              <w:rPr>
+                <w:rFonts w:ascii="Times New Roman" w:eastAsia="標楷體" w:hAnsi="Times New Roman" w:cs="Times New Roman" w:hint="eastAsia"/>
+              </w:rPr>
+              <w:t xml:space="preserve">, </w:t>
+            </w:r>
+            <w:r>
+              <w:rPr>
+                <w:rFonts w:ascii="Times New Roman" w:eastAsia="標楷體" w:hAnsi="Times New Roman" w:cs="Times New Roman" w:hint="eastAsia"/>
+              </w:rPr>
+              <w:t>偶數行</w:t>
+            </w:r>
+            <w:r>
+              <w:rPr>
+                <w:rFonts w:ascii="Times New Roman" w:eastAsia="標楷體" w:hAnsi="Times New Roman" w:cs="Times New Roman" w:hint="eastAsia"/>
+              </w:rPr>
+              <w:t xml:space="preserve"> </w:t>
+            </w:r>
+            <w:r>
+              <w:rPr>
+                <w:rFonts w:ascii="Times New Roman" w:eastAsia="標楷體" w:hAnsi="Times New Roman" w:cs="Times New Roman"/>
+              </w:rPr>
+              <w:t>–</w:t>
+            </w:r>
+            <w:r>
+              <w:rPr>
+                <w:rFonts w:ascii="Times New Roman" w:eastAsia="標楷體" w:hAnsi="Times New Roman" w:cs="Times New Roman" w:hint="eastAsia"/>
+              </w:rPr>
+              <w:t xml:space="preserve"> 10</w:t>
+            </w:r>
+          </w:p>
+          <w:p>
+            <w:pPr>
+              <w:rPr>
+                <w:rFonts w:ascii="Times New Roman" w:eastAsia="標楷體" w:hAnsi="Times New Roman" w:cs="Times New Roman"/>
+              </w:rPr>
+            </w:pPr>
+            <w:r>
+              <w:rPr>
+                <w:rFonts w:ascii="Times New Roman" w:eastAsia="標楷體" w:hAnsi="Times New Roman" w:cs="Times New Roman" w:hint="eastAsia"/>
+              </w:rPr>
+              <w:t>綠色</w:t>
+            </w:r>
+            <w:r>
+              <w:rPr>
+                <w:rFonts w:ascii="Times New Roman" w:eastAsia="標楷體" w:hAnsi="Times New Roman" w:cs="Times New Roman" w:hint="eastAsia"/>
+              </w:rPr>
+              <w:t>(</w:t>
+            </w:r>
+            <w:r>
+              <w:rPr>
+                <w:rFonts w:ascii="Times New Roman" w:eastAsia="標楷體" w:hAnsi="Times New Roman" w:cs="Times New Roman" w:hint="eastAsia"/>
+              </w:rPr>
+              <w:t>藍</w:t>
+            </w:r>
+            <w:r>
+              <w:rPr>
+                <w:rFonts w:ascii="Times New Roman" w:eastAsia="標楷體" w:hAnsi="Times New Roman" w:cs="Times New Roman" w:hint="eastAsia"/>
+              </w:rPr>
+              <w:t xml:space="preserve">) </w:t>
+            </w:r>
+            <w:r>
+              <w:rPr>
+                <w:rFonts w:ascii="Times New Roman" w:eastAsia="標楷體" w:hAnsi="Times New Roman" w:cs="Times New Roman"/>
+              </w:rPr>
+              <w:t>–</w:t>
+            </w:r>
+            <w:r>
+              <w:rPr>
+                <w:rFonts w:ascii="Times New Roman" w:eastAsia="標楷體" w:hAnsi="Times New Roman" w:cs="Times New Roman" w:hint="eastAsia"/>
+              </w:rPr>
+              <w:t xml:space="preserve"> </w:t>
+            </w:r>
+            <w:r>
+              <w:rPr>
+                <w:rFonts w:ascii="Times New Roman" w:eastAsia="標楷體" w:hAnsi="Times New Roman" w:cs="Times New Roman" w:hint="eastAsia"/>
+              </w:rPr>
+              <w:t>奇數列</w:t>
+            </w:r>
+            <w:r>
+              <w:rPr>
+                <w:rFonts w:ascii="Times New Roman" w:eastAsia="標楷體" w:hAnsi="Times New Roman" w:cs="Times New Roman" w:hint="eastAsia"/>
+              </w:rPr>
+              <w:t>,</w:t>
+            </w:r>
+            <w:r>
+              <w:rPr>
+                <w:rFonts w:ascii="Times New Roman" w:eastAsia="標楷體" w:hAnsi="Times New Roman" w:cs="Times New Roman"/>
+              </w:rPr>
+              <w:t xml:space="preserve"> </w:t>
+            </w:r>
+            <w:r>
+              <w:rPr>
+                <w:rFonts w:ascii="Times New Roman" w:eastAsia="標楷體" w:hAnsi="Times New Roman" w:cs="Times New Roman" w:hint="eastAsia"/>
+              </w:rPr>
+              <w:t>奇數行</w:t>
+            </w:r>
+            <w:r>
+              <w:rPr>
+                <w:rFonts w:ascii="Times New Roman" w:eastAsia="標楷體" w:hAnsi="Times New Roman" w:cs="Times New Roman" w:hint="eastAsia"/>
+              </w:rPr>
+              <w:t xml:space="preserve"> </w:t>
+            </w:r>
+            <w:r>
+              <w:rPr>
+                <w:rFonts w:ascii="Times New Roman" w:eastAsia="標楷體" w:hAnsi="Times New Roman" w:cs="Times New Roman"/>
+              </w:rPr>
+              <w:t>–</w:t>
+            </w:r>
+            <w:r>
+              <w:rPr>
+                <w:rFonts w:ascii="Times New Roman" w:eastAsia="標楷體" w:hAnsi="Times New Roman" w:cs="Times New Roman" w:hint="eastAsia"/>
+              </w:rPr>
+              <w:t xml:space="preserve"> 11</w:t>
+            </w:r>
+          </w:p>
+          <w:p>
+            <w:pPr>
+              <w:rPr>
+                <w:rFonts w:ascii="Times New Roman" w:eastAsia="標楷體" w:hAnsi="Times New Roman" w:cs="Times New Roman"/>
+              </w:rPr>
+            </w:pPr>
+            <w:r>
+              <w:rPr>
+                <w:rFonts w:ascii="Times New Roman" w:eastAsia="標楷體" w:hAnsi="Times New Roman" w:cs="Times New Roman" w:hint="eastAsia"/>
+              </w:rPr>
+              <w:t>綠色</w:t>
+            </w:r>
+            <w:r>
+              <w:rPr>
+                <w:rFonts w:ascii="Times New Roman" w:eastAsia="標楷體" w:hAnsi="Times New Roman" w:cs="Times New Roman" w:hint="eastAsia"/>
+              </w:rPr>
+              <w:t>(</w:t>
+            </w:r>
+            <w:r>
+              <w:rPr>
+                <w:rFonts w:ascii="Times New Roman" w:eastAsia="標楷體" w:hAnsi="Times New Roman" w:cs="Times New Roman" w:hint="eastAsia"/>
+              </w:rPr>
+              <w:t>紅</w:t>
+            </w:r>
+            <w:r>
+              <w:rPr>
+                <w:rFonts w:ascii="Times New Roman" w:eastAsia="標楷體" w:hAnsi="Times New Roman" w:cs="Times New Roman" w:hint="eastAsia"/>
+              </w:rPr>
+              <w:t xml:space="preserve">) </w:t>
+            </w:r>
+            <w:r>
+              <w:rPr>
+                <w:rFonts w:ascii="Times New Roman" w:eastAsia="標楷體" w:hAnsi="Times New Roman" w:cs="Times New Roman"/>
+              </w:rPr>
+              <w:t>–</w:t>
+            </w:r>
+            <w:r>
+              <w:rPr>
+                <w:rFonts w:ascii="Times New Roman" w:eastAsia="標楷體" w:hAnsi="Times New Roman" w:cs="Times New Roman" w:hint="eastAsia"/>
+              </w:rPr>
+              <w:t xml:space="preserve"> </w:t>
+            </w:r>
+            <w:r>
+              <w:rPr>
+                <w:rFonts w:ascii="Times New Roman" w:eastAsia="標楷體" w:hAnsi="Times New Roman" w:cs="Times New Roman" w:hint="eastAsia"/>
+              </w:rPr>
+              <w:t>偶數列</w:t>
+            </w:r>
+            <w:r>
+              <w:rPr>
+                <w:rFonts w:ascii="Times New Roman" w:eastAsia="標楷體" w:hAnsi="Times New Roman" w:cs="Times New Roman" w:hint="eastAsia"/>
+              </w:rPr>
+              <w:t xml:space="preserve">, </w:t>
+            </w:r>
+            <w:r>
+              <w:rPr>
+                <w:rFonts w:ascii="Times New Roman" w:eastAsia="標楷體" w:hAnsi="Times New Roman" w:cs="Times New Roman" w:hint="eastAsia"/>
+              </w:rPr>
+              <w:t>偶數列</w:t>
+            </w:r>
+            <w:r>
+              <w:rPr>
+                <w:rFonts w:ascii="Times New Roman" w:eastAsia="標楷體" w:hAnsi="Times New Roman" w:cs="Times New Roman" w:hint="eastAsia"/>
+              </w:rPr>
+              <w:t xml:space="preserve"> </w:t>
+            </w:r>
+            <w:r>
+              <w:rPr>
+                <w:rFonts w:ascii="Times New Roman" w:eastAsia="標楷體" w:hAnsi="Times New Roman" w:cs="Times New Roman"/>
+              </w:rPr>
+              <w:t>–</w:t>
+            </w:r>
+            <w:r>
+              <w:rPr>
+                <w:rFonts w:ascii="Times New Roman" w:eastAsia="標楷體" w:hAnsi="Times New Roman" w:cs="Times New Roman" w:hint="eastAsia"/>
+              </w:rPr>
+              <w:t xml:space="preserve"> 00</w:t>
+            </w:r>
+          </w:p>
+          <w:p>
+            <w:pPr>
+              <w:rPr>
+                <w:rFonts w:ascii="Times New Roman" w:eastAsia="標楷體" w:hAnsi="Times New Roman" w:cs="Times New Roman"/>
+              </w:rPr>
+            </w:pPr>
+            <w:r>
+              <w:rPr>
+                <w:rFonts w:ascii="Times New Roman" w:eastAsia="標楷體" w:hAnsi="Times New Roman" w:cs="Times New Roman" w:hint="eastAsia"/>
+              </w:rPr>
+              <w:t>之後會根據這</w:t>
+            </w:r>
+            <w:r>
+              <w:rPr>
+                <w:rFonts w:ascii="Times New Roman" w:eastAsia="標楷體" w:hAnsi="Times New Roman" w:cs="Times New Roman" w:hint="eastAsia"/>
+              </w:rPr>
+              <w:t>4</w:t>
+            </w:r>
+            <w:r>
+              <w:rPr>
+                <w:rFonts w:ascii="Times New Roman" w:eastAsia="標楷體" w:hAnsi="Times New Roman" w:cs="Times New Roman" w:hint="eastAsia"/>
+              </w:rPr>
+              <w:t>種數值分別區分讀取的資料，而當中心為綠色時，要分別讀取藍色與紅色兩次取平均值並寫入，相反的，當中心為藍或紅時，要分別讀取</w:t>
+            </w:r>
+            <w:r>
+              <w:rPr>
+                <w:rFonts w:ascii="Times New Roman" w:eastAsia="標楷體" w:hAnsi="Times New Roman" w:cs="Times New Roman" w:hint="eastAsia"/>
+              </w:rPr>
+              <w:t>4</w:t>
+            </w:r>
+            <w:r>
+              <w:rPr>
+                <w:rFonts w:ascii="Times New Roman" w:eastAsia="標楷體" w:hAnsi="Times New Roman" w:cs="Times New Roman" w:hint="eastAsia"/>
+              </w:rPr>
+              <w:t>次的藍或紅與綠色</w:t>
+            </w:r>
+            <w:r>
+              <w:rPr>
+                <w:rFonts w:ascii="Times New Roman" w:eastAsia="標楷體" w:hAnsi="Times New Roman" w:cs="Times New Roman" w:hint="eastAsia"/>
+              </w:rPr>
+              <w:t>，讀取後取平均值在寫入原本中心的位址中，</w:t>
+            </w:r>
+            <w:r>
+              <w:rPr>
+                <w:rFonts w:ascii="Times New Roman" w:eastAsia="標楷體" w:hAnsi="Times New Roman" w:cs="Times New Roman" w:hint="eastAsia"/>
+              </w:rPr>
+              <w:t>寫入後再跳到下一個</w:t>
+            </w:r>
+            <w:r>
+              <w:rPr>
+                <w:rFonts w:ascii="Times New Roman" w:eastAsia="標楷體" w:hAnsi="Times New Roman" w:cs="Times New Roman" w:hint="eastAsia"/>
+              </w:rPr>
+              <w:t>位址</w:t>
+            </w:r>
+            <w:r>
+              <w:rPr>
+                <w:rFonts w:ascii="Times New Roman" w:eastAsia="標楷體" w:hAnsi="Times New Roman" w:cs="Times New Roman" w:hint="eastAsia"/>
+              </w:rPr>
+              <w:t>進行處理，直到所有畫素做完。</w:t>
+            </w:r>
+          </w:p>
+          <w:p>
+            <w:pPr>
+              <w:rPr>
+                <w:rFonts w:ascii="Times New Roman" w:eastAsia="標楷體" w:hAnsi="Times New Roman" w:cs="Times New Roman" w:hint="eastAsia"/>
+              </w:rPr>
+            </w:pPr>
+          </w:p>
+          <w:p>
+            <w:pPr>
+              <w:rPr>
+                <w:rFonts w:ascii="Times New Roman" w:eastAsia="標楷體" w:hAnsi="Times New Roman" w:cs="Times New Roman"/>
+              </w:rPr>
+            </w:pPr>
+            <w:r>
+              <w:rPr>
+                <w:rFonts w:ascii="Times New Roman" w:eastAsia="標楷體" w:hAnsi="Times New Roman" w:cs="Times New Roman"/>
+              </w:rPr>
+              <w:t>狀態說明</w:t>
+            </w:r>
+            <w:r>
+              <w:rPr>
+                <w:rFonts w:ascii="Times New Roman" w:eastAsia="標楷體" w:hAnsi="Times New Roman" w:cs="Times New Roman"/>
+              </w:rPr>
+              <w:t xml:space="preserve"> : </w:t>
+            </w:r>
+          </w:p>
+          <w:p>
+            <w:pPr>
+              <w:rPr>
+                <w:rFonts w:ascii="Times New Roman" w:eastAsia="標楷體" w:hAnsi="Times New Roman" w:cs="Times New Roman"/>
+              </w:rPr>
+            </w:pPr>
+            <w:r>
+              <w:rPr>
+                <w:rFonts w:ascii="Times New Roman" w:eastAsia="標楷體" w:hAnsi="Times New Roman" w:cs="Times New Roman" w:hint="eastAsia"/>
+              </w:rPr>
+              <w:t xml:space="preserve">CHECK_IMG_RD : </w:t>
+            </w:r>
+            <w:r>
+              <w:rPr>
+                <w:rFonts w:ascii="Times New Roman" w:eastAsia="標楷體" w:hAnsi="Times New Roman" w:cs="Times New Roman" w:hint="eastAsia"/>
+              </w:rPr>
+              <w:t>將所有</w:t>
+            </w:r>
+            <w:r>
+              <w:rPr>
+                <w:rFonts w:ascii="Times New Roman" w:eastAsia="標楷體" w:hAnsi="Times New Roman" w:cs="Times New Roman" w:hint="eastAsia"/>
+              </w:rPr>
+              <w:t xml:space="preserve"> Bayer pattern </w:t>
+            </w:r>
+            <w:r>
+              <w:rPr>
+                <w:rFonts w:ascii="Times New Roman" w:eastAsia="標楷體" w:hAnsi="Times New Roman" w:cs="Times New Roman" w:hint="eastAsia"/>
+              </w:rPr>
+              <w:t>的資料按照上述的分類規則，寫入到記憶體中。</w:t>
+            </w:r>
+          </w:p>
+          <w:p>
+            <w:pPr>
+              <w:rPr>
+                <w:rFonts w:ascii="Times New Roman" w:eastAsia="標楷體" w:hAnsi="Times New Roman" w:cs="Times New Roman"/>
+              </w:rPr>
+            </w:pPr>
+            <w:r>
+              <w:rPr>
+                <w:rFonts w:ascii="Times New Roman" w:eastAsia="標楷體" w:hAnsi="Times New Roman" w:cs="Times New Roman" w:hint="eastAsia"/>
+              </w:rPr>
+              <w:t>GREEN_MODE</w:t>
+            </w:r>
+            <w:r>
+              <w:rPr>
+                <w:rFonts w:ascii="Times New Roman" w:eastAsia="標楷體" w:hAnsi="Times New Roman" w:cs="Times New Roman" w:hint="eastAsia"/>
+              </w:rPr>
+              <w:t xml:space="preserve"> : </w:t>
+            </w:r>
+            <w:r>
+              <w:rPr>
+                <w:rFonts w:ascii="Times New Roman" w:eastAsia="標楷體" w:hAnsi="Times New Roman" w:cs="Times New Roman" w:hint="eastAsia"/>
+              </w:rPr>
+              <w:t>當綠色為中心畫素時的狀態，要讀取</w:t>
+            </w:r>
+            <w:r>
+              <w:rPr>
+                <w:rFonts w:ascii="Times New Roman" w:eastAsia="標楷體" w:hAnsi="Times New Roman" w:cs="Times New Roman" w:hint="eastAsia"/>
+              </w:rPr>
+              <w:t>2</w:t>
+            </w:r>
+            <w:r>
+              <w:rPr>
+                <w:rFonts w:ascii="Times New Roman" w:eastAsia="標楷體" w:hAnsi="Times New Roman" w:cs="Times New Roman" w:hint="eastAsia"/>
+              </w:rPr>
+              <w:t>次分別上下左右的紅藍畫素，根據的分類分別有兩種不同的綠色，也有不同紅藍的讀取方向。</w:t>
+            </w:r>
+          </w:p>
+          <w:p>
+            <w:pPr>
+              <w:rPr>
+                <w:rFonts w:ascii="Times New Roman" w:eastAsia="標楷體" w:hAnsi="Times New Roman" w:cs="Times New Roman"/>
+              </w:rPr>
+            </w:pPr>
+            <w:r>
+              <w:rPr>
+                <w:rFonts w:ascii="Times New Roman" w:eastAsia="標楷體" w:hAnsi="Times New Roman" w:cs="Times New Roman" w:hint="eastAsia"/>
+              </w:rPr>
+              <w:lastRenderedPageBreak/>
+              <w:t xml:space="preserve">RED_BLUE_MODE : </w:t>
+            </w:r>
+            <w:r>
+              <w:rPr>
+                <w:rFonts w:ascii="Times New Roman" w:eastAsia="標楷體" w:hAnsi="Times New Roman" w:cs="Times New Roman" w:hint="eastAsia"/>
+              </w:rPr>
+              <w:t>當紅或藍為中心畫素時的狀態，固定讀取</w:t>
+            </w:r>
+            <w:r>
+              <w:rPr>
+                <w:rFonts w:ascii="Times New Roman" w:eastAsia="標楷體" w:hAnsi="Times New Roman" w:cs="Times New Roman" w:hint="eastAsia"/>
+              </w:rPr>
+              <w:t>4</w:t>
+            </w:r>
+            <w:r>
+              <w:rPr>
+                <w:rFonts w:ascii="Times New Roman" w:eastAsia="標楷體" w:hAnsi="Times New Roman" w:cs="Times New Roman" w:hint="eastAsia"/>
+              </w:rPr>
+              <w:t>次上下左右的綠色畫素，然後</w:t>
+            </w:r>
+            <w:r>
+              <w:rPr>
+                <w:rFonts w:ascii="Times New Roman" w:eastAsia="標楷體" w:hAnsi="Times New Roman" w:cs="Times New Roman" w:hint="eastAsia"/>
+              </w:rPr>
+              <w:t>同時讀取</w:t>
+            </w:r>
+            <w:r>
+              <w:rPr>
+                <w:rFonts w:ascii="Times New Roman" w:eastAsia="標楷體" w:hAnsi="Times New Roman" w:cs="Times New Roman" w:hint="eastAsia"/>
+              </w:rPr>
+              <w:t>相對的紅藍</w:t>
+            </w:r>
+            <w:r>
+              <w:rPr>
+                <w:rFonts w:ascii="Times New Roman" w:eastAsia="標楷體" w:hAnsi="Times New Roman" w:cs="Times New Roman" w:hint="eastAsia"/>
+              </w:rPr>
+              <w:t>4</w:t>
+            </w:r>
+            <w:r>
+              <w:rPr>
+                <w:rFonts w:ascii="Times New Roman" w:eastAsia="標楷體" w:hAnsi="Times New Roman" w:cs="Times New Roman" w:hint="eastAsia"/>
+              </w:rPr>
+              <w:t>個角落的畫素</w:t>
+            </w:r>
+            <w:r>
+              <w:rPr>
+                <w:rFonts w:ascii="Times New Roman" w:eastAsia="標楷體" w:hAnsi="Times New Roman" w:cs="Times New Roman" w:hint="eastAsia"/>
+              </w:rPr>
+              <w:t>進行平均計算。</w:t>
+            </w:r>
+          </w:p>
+          <w:p>
+            <w:pPr>
+              <w:rPr>
+                <w:rFonts w:ascii="Times New Roman" w:eastAsia="標楷體" w:hAnsi="Times New Roman" w:cs="Times New Roman"/>
+              </w:rPr>
+            </w:pPr>
+            <w:r>
+              <w:rPr>
+                <w:rFonts w:ascii="Times New Roman" w:eastAsia="標楷體" w:hAnsi="Times New Roman" w:cs="Times New Roman" w:hint="eastAsia"/>
+              </w:rPr>
+              <w:t xml:space="preserve">WRITE_IN_MEM : </w:t>
+            </w:r>
+            <w:r>
+              <w:rPr>
+                <w:rFonts w:ascii="Times New Roman" w:eastAsia="標楷體" w:hAnsi="Times New Roman" w:cs="Times New Roman" w:hint="eastAsia"/>
+              </w:rPr>
+              <w:t>將上述兩種不同的狀態所計算的結果，把非中心顏色的通道顏色寫入至記憶體中。</w:t>
+            </w:r>
+          </w:p>
+          <w:p>
+            <w:pPr>
+              <w:rPr>
+                <w:rFonts w:ascii="Times New Roman" w:eastAsia="標楷體" w:hAnsi="Times New Roman" w:cs="Times New Roman"/>
+              </w:rPr>
+            </w:pPr>
+            <w:r>
+              <w:rPr>
+                <w:rFonts w:ascii="Times New Roman" w:eastAsia="標楷體" w:hAnsi="Times New Roman" w:cs="Times New Roman" w:hint="eastAsia"/>
+              </w:rPr>
+              <w:t xml:space="preserve">CHECK_NEXT_PIXEL : </w:t>
+            </w:r>
+            <w:r>
+              <w:rPr>
+                <w:rFonts w:ascii="Times New Roman" w:eastAsia="標楷體" w:hAnsi="Times New Roman" w:cs="Times New Roman" w:hint="eastAsia"/>
+              </w:rPr>
+              <w:t>判斷下一個畫素要進入綠色或紅藍的狀態中。</w:t>
+            </w:r>
+          </w:p>
+          <w:p>
+            <w:pPr>
+              <w:rPr>
+                <w:rFonts w:ascii="Times New Roman" w:eastAsia="標楷體" w:hAnsi="Times New Roman" w:cs="Times New Roman"/>
+              </w:rPr>
+            </w:pPr>
+            <w:r>
+              <w:rPr>
+                <w:rFonts w:ascii="Times New Roman" w:eastAsia="標楷體" w:hAnsi="Times New Roman" w:cs="Times New Roman" w:hint="eastAsia"/>
+              </w:rPr>
+              <w:t xml:space="preserve">DONE : </w:t>
+            </w:r>
+            <w:r>
+              <w:rPr>
+                <w:rFonts w:ascii="Times New Roman" w:eastAsia="標楷體" w:hAnsi="Times New Roman" w:cs="Times New Roman" w:hint="eastAsia"/>
+              </w:rPr>
+              <w:t>當完成所有畫素的插補後，將</w:t>
+            </w:r>
+            <w:r>
+              <w:rPr>
+                <w:rFonts w:ascii="Times New Roman" w:eastAsia="標楷體" w:hAnsi="Times New Roman" w:cs="Times New Roman" w:hint="eastAsia"/>
+              </w:rPr>
+              <w:t>done</w:t>
+            </w:r>
+            <w:r>
+              <w:rPr>
+                <w:rFonts w:ascii="Times New Roman" w:eastAsia="標楷體" w:hAnsi="Times New Roman" w:cs="Times New Roman" w:hint="eastAsia"/>
+              </w:rPr>
+              <w:t>的訊號拉高完成圖片的運算。</w:t>
+            </w:r>
+          </w:p>
+          <w:p>
+            <w:pPr>
+              <w:rPr>
+                <w:rFonts w:ascii="Times New Roman" w:eastAsia="標楷體" w:hAnsi="Times New Roman" w:cs="Times New Roman"/>
+              </w:rPr>
+            </w:pPr>
+          </w:p>
+          <w:p>
+            <w:pPr>
+              <w:rPr>
+                <w:rFonts w:ascii="Times New Roman" w:eastAsia="標楷體" w:hAnsi="Times New Roman" w:cs="Times New Roman"/>
+              </w:rPr>
+            </w:pPr>
+            <w:r>
+              <w:rPr>
+                <w:rFonts w:ascii="Times New Roman" w:eastAsia="標楷體" w:hAnsi="Times New Roman" w:cs="Times New Roman" w:hint="eastAsia"/>
+              </w:rPr>
+              <w:t>變數說明</w:t>
+            </w:r>
+            <w:r>
+              <w:rPr>
+                <w:rFonts w:ascii="Times New Roman" w:eastAsia="標楷體" w:hAnsi="Times New Roman" w:cs="Times New Roman" w:hint="eastAsia"/>
+              </w:rPr>
+              <w:t xml:space="preserve"> : </w:t>
+            </w:r>
+          </w:p>
+          <w:p>
+            <w:pPr>
+              <w:rPr>
+                <w:rFonts w:ascii="Times New Roman" w:eastAsia="標楷體" w:hAnsi="Times New Roman" w:cs="Times New Roman"/>
+              </w:rPr>
+            </w:pPr>
+            <w:r>
+              <w:rPr>
+                <w:rFonts w:ascii="Times New Roman" w:eastAsia="標楷體" w:hAnsi="Times New Roman" w:cs="Times New Roman"/>
+              </w:rPr>
+              <w:t xml:space="preserve">center_pixel : 14-bit </w:t>
+            </w:r>
+            <w:r>
+              <w:rPr>
+                <w:rFonts w:ascii="Times New Roman" w:eastAsia="標楷體" w:hAnsi="Times New Roman" w:cs="Times New Roman" w:hint="eastAsia"/>
+              </w:rPr>
+              <w:t>的位址，表示中心畫素。</w:t>
+            </w:r>
+          </w:p>
+          <w:p>
+            <w:pPr>
+              <w:rPr>
+                <w:rFonts w:ascii="Times New Roman" w:eastAsia="標楷體" w:hAnsi="Times New Roman" w:cs="Times New Roman"/>
+              </w:rPr>
+            </w:pPr>
+            <w:r>
+              <w:rPr>
+                <w:rFonts w:ascii="Times New Roman" w:eastAsia="標楷體" w:hAnsi="Times New Roman" w:cs="Times New Roman" w:hint="eastAsia"/>
+              </w:rPr>
+              <w:t>c</w:t>
+            </w:r>
+            <w:r>
+              <w:rPr>
+                <w:rFonts w:ascii="Times New Roman" w:eastAsia="標楷體" w:hAnsi="Times New Roman" w:cs="Times New Roman"/>
+              </w:rPr>
+              <w:t xml:space="preserve">ounter_for_2 : </w:t>
+            </w:r>
+            <w:r>
+              <w:rPr>
+                <w:rFonts w:ascii="Times New Roman" w:eastAsia="標楷體" w:hAnsi="Times New Roman" w:cs="Times New Roman" w:hint="eastAsia"/>
+              </w:rPr>
+              <w:t>計數變數到</w:t>
+            </w:r>
+            <w:r>
+              <w:rPr>
+                <w:rFonts w:ascii="Times New Roman" w:eastAsia="標楷體" w:hAnsi="Times New Roman" w:cs="Times New Roman" w:hint="eastAsia"/>
+              </w:rPr>
+              <w:t>2</w:t>
+            </w:r>
+            <w:r>
+              <w:rPr>
+                <w:rFonts w:ascii="Times New Roman" w:eastAsia="標楷體" w:hAnsi="Times New Roman" w:cs="Times New Roman" w:hint="eastAsia"/>
+              </w:rPr>
+              <w:t>次，在</w:t>
+            </w:r>
+            <w:r>
+              <w:rPr>
+                <w:rFonts w:ascii="Times New Roman" w:eastAsia="標楷體" w:hAnsi="Times New Roman" w:cs="Times New Roman" w:hint="eastAsia"/>
+              </w:rPr>
+              <w:t>GREEN_MODE</w:t>
+            </w:r>
+            <w:r>
+              <w:rPr>
+                <w:rFonts w:ascii="Times New Roman" w:eastAsia="標楷體" w:hAnsi="Times New Roman" w:cs="Times New Roman" w:hint="eastAsia"/>
+              </w:rPr>
+              <w:t>讀取</w:t>
+            </w:r>
+            <w:r>
+              <w:rPr>
+                <w:rFonts w:ascii="Times New Roman" w:eastAsia="標楷體" w:hAnsi="Times New Roman" w:cs="Times New Roman" w:hint="eastAsia"/>
+              </w:rPr>
+              <w:t>2</w:t>
+            </w:r>
+            <w:r>
+              <w:rPr>
+                <w:rFonts w:ascii="Times New Roman" w:eastAsia="標楷體" w:hAnsi="Times New Roman" w:cs="Times New Roman" w:hint="eastAsia"/>
+              </w:rPr>
+              <w:t>次。</w:t>
+            </w:r>
+          </w:p>
+          <w:p>
+            <w:pPr>
+              <w:rPr>
+                <w:rFonts w:ascii="Times New Roman" w:eastAsia="標楷體" w:hAnsi="Times New Roman" w:cs="Times New Roman"/>
+              </w:rPr>
+            </w:pPr>
+            <w:r>
+              <w:rPr>
+                <w:rFonts w:ascii="Times New Roman" w:eastAsia="標楷體" w:hAnsi="Times New Roman" w:cs="Times New Roman" w:hint="eastAsia"/>
+              </w:rPr>
+              <w:t>c</w:t>
+            </w:r>
+            <w:r>
+              <w:rPr>
+                <w:rFonts w:ascii="Times New Roman" w:eastAsia="標楷體" w:hAnsi="Times New Roman" w:cs="Times New Roman"/>
+              </w:rPr>
+              <w:t>ounter_for_</w:t>
+            </w:r>
+            <w:r>
+              <w:rPr>
+                <w:rFonts w:ascii="Times New Roman" w:eastAsia="標楷體" w:hAnsi="Times New Roman" w:cs="Times New Roman" w:hint="eastAsia"/>
+              </w:rPr>
+              <w:t>4</w:t>
+            </w:r>
+            <w:r>
+              <w:rPr>
+                <w:rFonts w:ascii="Times New Roman" w:eastAsia="標楷體" w:hAnsi="Times New Roman" w:cs="Times New Roman"/>
+              </w:rPr>
+              <w:t xml:space="preserve"> : </w:t>
+            </w:r>
+            <w:r>
+              <w:rPr>
+                <w:rFonts w:ascii="Times New Roman" w:eastAsia="標楷體" w:hAnsi="Times New Roman" w:cs="Times New Roman" w:hint="eastAsia"/>
+              </w:rPr>
+              <w:t>計數變數到</w:t>
+            </w:r>
+            <w:r>
+              <w:rPr>
+                <w:rFonts w:ascii="Times New Roman" w:eastAsia="標楷體" w:hAnsi="Times New Roman" w:cs="Times New Roman" w:hint="eastAsia"/>
+              </w:rPr>
+              <w:t>4</w:t>
+            </w:r>
+            <w:r>
+              <w:rPr>
+                <w:rFonts w:ascii="Times New Roman" w:eastAsia="標楷體" w:hAnsi="Times New Roman" w:cs="Times New Roman" w:hint="eastAsia"/>
+              </w:rPr>
+              <w:t>次，在</w:t>
+            </w:r>
+            <w:r>
+              <w:rPr>
+                <w:rFonts w:ascii="Times New Roman" w:eastAsia="標楷體" w:hAnsi="Times New Roman" w:cs="Times New Roman" w:hint="eastAsia"/>
+              </w:rPr>
+              <w:t>RED_BLUE</w:t>
+            </w:r>
+            <w:r>
+              <w:rPr>
+                <w:rFonts w:ascii="Times New Roman" w:eastAsia="標楷體" w:hAnsi="Times New Roman" w:cs="Times New Roman" w:hint="eastAsia"/>
+              </w:rPr>
+              <w:t>_MODE</w:t>
+            </w:r>
+            <w:r>
+              <w:rPr>
+                <w:rFonts w:ascii="Times New Roman" w:eastAsia="標楷體" w:hAnsi="Times New Roman" w:cs="Times New Roman" w:hint="eastAsia"/>
+              </w:rPr>
+              <w:t>讀取</w:t>
+            </w:r>
+            <w:r>
+              <w:rPr>
+                <w:rFonts w:ascii="Times New Roman" w:eastAsia="標楷體" w:hAnsi="Times New Roman" w:cs="Times New Roman" w:hint="eastAsia"/>
+              </w:rPr>
+              <w:t>4</w:t>
+            </w:r>
+            <w:r>
+              <w:rPr>
+                <w:rFonts w:ascii="Times New Roman" w:eastAsia="標楷體" w:hAnsi="Times New Roman" w:cs="Times New Roman" w:hint="eastAsia"/>
+              </w:rPr>
+              <w:t>次。</w:t>
+            </w:r>
+          </w:p>
+          <w:p>
+            <w:pPr>
+              <w:rPr>
+                <w:rFonts w:ascii="Times New Roman" w:eastAsia="標楷體" w:hAnsi="Times New Roman" w:cs="Times New Roman"/>
+              </w:rPr>
+            </w:pPr>
+            <w:r>
+              <w:rPr>
+                <w:rFonts w:ascii="Times New Roman" w:eastAsia="標楷體" w:hAnsi="Times New Roman" w:cs="Times New Roman"/>
+              </w:rPr>
+              <w:t>sum1, sum2 : 10-bit</w:t>
+            </w:r>
+            <w:r>
+              <w:rPr>
+                <w:rFonts w:ascii="Times New Roman" w:eastAsia="標楷體" w:hAnsi="Times New Roman" w:cs="Times New Roman" w:hint="eastAsia"/>
+              </w:rPr>
+              <w:t>的中間狀態過程中加法的暫存值，以極端值</w:t>
+            </w:r>
+            <w:r>
+              <w:rPr>
+                <w:rFonts w:ascii="Times New Roman" w:eastAsia="標楷體" w:hAnsi="Times New Roman" w:cs="Times New Roman" w:hint="eastAsia"/>
+              </w:rPr>
+              <w:t>255*4</w:t>
+            </w:r>
+            <w:r>
+              <w:rPr>
+                <w:rFonts w:ascii="Times New Roman" w:eastAsia="標楷體" w:hAnsi="Times New Roman" w:cs="Times New Roman" w:hint="eastAsia"/>
+              </w:rPr>
+              <w:t>到達的最高</w:t>
+            </w:r>
+            <w:r>
+              <w:rPr>
+                <w:rFonts w:ascii="Times New Roman" w:eastAsia="標楷體" w:hAnsi="Times New Roman" w:cs="Times New Roman" w:hint="eastAsia"/>
+              </w:rPr>
+              <w:t>bit</w:t>
+            </w:r>
+            <w:r>
+              <w:rPr>
+                <w:rFonts w:ascii="Times New Roman" w:eastAsia="標楷體" w:hAnsi="Times New Roman" w:cs="Times New Roman" w:hint="eastAsia"/>
+              </w:rPr>
+              <w:t>數為</w:t>
+            </w:r>
+            <w:r>
+              <w:rPr>
+                <w:rFonts w:ascii="Times New Roman" w:eastAsia="標楷體" w:hAnsi="Times New Roman" w:cs="Times New Roman" w:hint="eastAsia"/>
+              </w:rPr>
+              <w:t>10-</w:t>
+            </w:r>
+            <w:r>
+              <w:rPr>
+                <w:rFonts w:ascii="Times New Roman" w:eastAsia="標楷體" w:hAnsi="Times New Roman" w:cs="Times New Roman"/>
+              </w:rPr>
+              <w:t>bit</w:t>
+            </w:r>
+            <w:r>
+              <w:rPr>
+                <w:rFonts w:ascii="Times New Roman" w:eastAsia="標楷體" w:hAnsi="Times New Roman" w:cs="Times New Roman" w:hint="eastAsia"/>
+              </w:rPr>
+              <w:t>的情況下設定。</w:t>
+            </w:r>
+          </w:p>
+          <w:p>
+            <w:pPr>
+              <w:rPr>
+                <w:rFonts w:ascii="Times New Roman" w:eastAsia="標楷體" w:hAnsi="Times New Roman" w:cs="Times New Roman"/>
+              </w:rPr>
+            </w:pPr>
+            <w:r>
+              <w:rPr>
+                <w:rFonts w:ascii="Times New Roman" w:eastAsia="標楷體" w:hAnsi="Times New Roman" w:cs="Times New Roman"/>
+              </w:rPr>
+              <w:t xml:space="preserve">row_add1, row_minus1 : </w:t>
+            </w:r>
+            <w:r>
+              <w:rPr>
+                <w:rFonts w:ascii="Times New Roman" w:eastAsia="標楷體" w:hAnsi="Times New Roman" w:cs="Times New Roman" w:hint="eastAsia"/>
+              </w:rPr>
+              <w:t>處理</w:t>
+            </w:r>
+            <w:r>
+              <w:rPr>
+                <w:rFonts w:ascii="Times New Roman" w:eastAsia="標楷體" w:hAnsi="Times New Roman" w:cs="Times New Roman"/>
+              </w:rPr>
+              <w:t>”</w:t>
+            </w:r>
+            <w:r>
+              <w:rPr>
+                <w:rFonts w:ascii="Times New Roman" w:eastAsia="標楷體" w:hAnsi="Times New Roman" w:cs="Times New Roman" w:hint="eastAsia"/>
+              </w:rPr>
+              <w:t>列</w:t>
+            </w:r>
+            <w:r>
+              <w:rPr>
+                <w:rFonts w:ascii="Times New Roman" w:eastAsia="標楷體" w:hAnsi="Times New Roman" w:cs="Times New Roman"/>
+              </w:rPr>
+              <w:t>”</w:t>
+            </w:r>
+            <w:r>
+              <w:rPr>
+                <w:rFonts w:ascii="Times New Roman" w:eastAsia="標楷體" w:hAnsi="Times New Roman" w:cs="Times New Roman" w:hint="eastAsia"/>
+              </w:rPr>
+              <w:t>的位址</w:t>
+            </w:r>
+            <w:r>
+              <w:rPr>
+                <w:rFonts w:ascii="Times New Roman" w:eastAsia="標楷體" w:hAnsi="Times New Roman" w:cs="Times New Roman" w:hint="eastAsia"/>
+              </w:rPr>
+              <w:t>+1,</w:t>
+            </w:r>
+            <w:r>
+              <w:rPr>
+                <w:rFonts w:ascii="Times New Roman" w:eastAsia="標楷體" w:hAnsi="Times New Roman" w:cs="Times New Roman"/>
+              </w:rPr>
+              <w:t xml:space="preserve"> </w:t>
+            </w:r>
+            <w:r>
+              <w:rPr>
+                <w:rFonts w:ascii="Times New Roman" w:eastAsia="標楷體" w:hAnsi="Times New Roman" w:cs="Times New Roman" w:hint="eastAsia"/>
+              </w:rPr>
+              <w:t>-1</w:t>
+            </w:r>
+            <w:r>
+              <w:rPr>
+                <w:rFonts w:ascii="Times New Roman" w:eastAsia="標楷體" w:hAnsi="Times New Roman" w:cs="Times New Roman" w:hint="eastAsia"/>
+              </w:rPr>
+              <w:t>計算的前</w:t>
+            </w:r>
+            <w:r>
+              <w:rPr>
+                <w:rFonts w:ascii="Times New Roman" w:eastAsia="標楷體" w:hAnsi="Times New Roman" w:cs="Times New Roman" w:hint="eastAsia"/>
+              </w:rPr>
+              <w:t>7-</w:t>
+            </w:r>
+            <w:r>
+              <w:rPr>
+                <w:rFonts w:ascii="Times New Roman" w:eastAsia="標楷體" w:hAnsi="Times New Roman" w:cs="Times New Roman"/>
+              </w:rPr>
+              <w:t>bit</w:t>
+            </w:r>
+          </w:p>
+          <w:p>
+            <w:pPr>
+              <w:rPr>
+                <w:rFonts w:ascii="Times New Roman" w:eastAsia="標楷體" w:hAnsi="Times New Roman" w:cs="Times New Roman"/>
+              </w:rPr>
+            </w:pPr>
+            <w:r>
+              <w:rPr>
+                <w:rFonts w:ascii="Times New Roman" w:eastAsia="標楷體" w:hAnsi="Times New Roman" w:cs="Times New Roman"/>
+              </w:rPr>
+              <w:t>col</w:t>
+            </w:r>
+            <w:r>
+              <w:rPr>
+                <w:rFonts w:ascii="Times New Roman" w:eastAsia="標楷體" w:hAnsi="Times New Roman" w:cs="Times New Roman"/>
+              </w:rPr>
+              <w:t xml:space="preserve">_add1, </w:t>
+            </w:r>
+            <w:r>
+              <w:rPr>
+                <w:rFonts w:ascii="Times New Roman" w:eastAsia="標楷體" w:hAnsi="Times New Roman" w:cs="Times New Roman" w:hint="eastAsia"/>
+              </w:rPr>
+              <w:t>c</w:t>
+            </w:r>
+            <w:r>
+              <w:rPr>
+                <w:rFonts w:ascii="Times New Roman" w:eastAsia="標楷體" w:hAnsi="Times New Roman" w:cs="Times New Roman"/>
+              </w:rPr>
+              <w:t>ol</w:t>
+            </w:r>
+            <w:r>
+              <w:rPr>
+                <w:rFonts w:ascii="Times New Roman" w:eastAsia="標楷體" w:hAnsi="Times New Roman" w:cs="Times New Roman"/>
+              </w:rPr>
+              <w:t xml:space="preserve">_minus1 : </w:t>
+            </w:r>
+            <w:r>
+              <w:rPr>
+                <w:rFonts w:ascii="Times New Roman" w:eastAsia="標楷體" w:hAnsi="Times New Roman" w:cs="Times New Roman" w:hint="eastAsia"/>
+              </w:rPr>
+              <w:t>處理</w:t>
+            </w:r>
+            <w:r>
+              <w:rPr>
+                <w:rFonts w:ascii="Times New Roman" w:eastAsia="標楷體" w:hAnsi="Times New Roman" w:cs="Times New Roman"/>
+              </w:rPr>
+              <w:t>”</w:t>
+            </w:r>
+            <w:r>
+              <w:rPr>
+                <w:rFonts w:ascii="Times New Roman" w:eastAsia="標楷體" w:hAnsi="Times New Roman" w:cs="Times New Roman" w:hint="eastAsia"/>
+              </w:rPr>
+              <w:t>行</w:t>
+            </w:r>
+            <w:r>
+              <w:rPr>
+                <w:rFonts w:ascii="Times New Roman" w:eastAsia="標楷體" w:hAnsi="Times New Roman" w:cs="Times New Roman"/>
+              </w:rPr>
+              <w:t>”</w:t>
+            </w:r>
+            <w:r>
+              <w:rPr>
+                <w:rFonts w:ascii="Times New Roman" w:eastAsia="標楷體" w:hAnsi="Times New Roman" w:cs="Times New Roman" w:hint="eastAsia"/>
+              </w:rPr>
+              <w:t>的位址</w:t>
+            </w:r>
+            <w:r>
+              <w:rPr>
+                <w:rFonts w:ascii="Times New Roman" w:eastAsia="標楷體" w:hAnsi="Times New Roman" w:cs="Times New Roman" w:hint="eastAsia"/>
+              </w:rPr>
+              <w:t>+1,</w:t>
+            </w:r>
+            <w:r>
+              <w:rPr>
+                <w:rFonts w:ascii="Times New Roman" w:eastAsia="標楷體" w:hAnsi="Times New Roman" w:cs="Times New Roman"/>
+              </w:rPr>
+              <w:t xml:space="preserve"> </w:t>
+            </w:r>
+            <w:r>
+              <w:rPr>
+                <w:rFonts w:ascii="Times New Roman" w:eastAsia="標楷體" w:hAnsi="Times New Roman" w:cs="Times New Roman" w:hint="eastAsia"/>
+              </w:rPr>
+              <w:t>-1</w:t>
+            </w:r>
+            <w:r>
+              <w:rPr>
+                <w:rFonts w:ascii="Times New Roman" w:eastAsia="標楷體" w:hAnsi="Times New Roman" w:cs="Times New Roman" w:hint="eastAsia"/>
+              </w:rPr>
+              <w:t>計算的</w:t>
+            </w:r>
+            <w:r>
+              <w:rPr>
+                <w:rFonts w:ascii="Times New Roman" w:eastAsia="標楷體" w:hAnsi="Times New Roman" w:cs="Times New Roman" w:hint="eastAsia"/>
+              </w:rPr>
+              <w:t>後</w:t>
+            </w:r>
+            <w:r>
+              <w:rPr>
+                <w:rFonts w:ascii="Times New Roman" w:eastAsia="標楷體" w:hAnsi="Times New Roman" w:cs="Times New Roman" w:hint="eastAsia"/>
+              </w:rPr>
+              <w:t>7-</w:t>
+            </w:r>
+            <w:r>
+              <w:rPr>
+                <w:rFonts w:ascii="Times New Roman" w:eastAsia="標楷體" w:hAnsi="Times New Roman" w:cs="Times New Roman"/>
+              </w:rPr>
+              <w:t>bit</w:t>
+            </w:r>
+          </w:p>
+          <w:p>
+            <w:pPr>
+              <w:rPr>
+                <w:rFonts w:ascii="Times New Roman" w:eastAsia="標楷體" w:hAnsi="Times New Roman" w:cs="Times New Roman"/>
+              </w:rPr>
+            </w:pPr>
+          </w:p>
+          <w:p>
+            <w:pPr>
+              <w:rPr>
+                <w:rFonts w:ascii="Times New Roman" w:eastAsia="標楷體" w:hAnsi="Times New Roman" w:cs="Times New Roman"/>
+              </w:rPr>
+            </w:pPr>
+            <w:r>
+              <w:rPr>
+                <w:rFonts w:ascii="Times New Roman" w:eastAsia="標楷體" w:hAnsi="Times New Roman" w:cs="Times New Roman" w:hint="eastAsia"/>
+              </w:rPr>
+              <w:t>各狀態</w:t>
+            </w:r>
+            <w:r>
+              <w:rPr>
+                <w:rFonts w:ascii="Times New Roman" w:eastAsia="標楷體" w:hAnsi="Times New Roman" w:cs="Times New Roman" w:hint="eastAsia"/>
+              </w:rPr>
+              <w:t>(s</w:t>
+            </w:r>
+            <w:r>
+              <w:rPr>
+                <w:rFonts w:ascii="Times New Roman" w:eastAsia="標楷體" w:hAnsi="Times New Roman" w:cs="Times New Roman"/>
+              </w:rPr>
+              <w:t>tate</w:t>
+            </w:r>
+            <w:r>
+              <w:rPr>
+                <w:rFonts w:ascii="Times New Roman" w:eastAsia="標楷體" w:hAnsi="Times New Roman" w:cs="Times New Roman" w:hint="eastAsia"/>
+              </w:rPr>
+              <w:t>)</w:t>
+            </w:r>
+            <w:r>
+              <w:rPr>
+                <w:rFonts w:ascii="Times New Roman" w:eastAsia="標楷體" w:hAnsi="Times New Roman" w:cs="Times New Roman" w:hint="eastAsia"/>
+              </w:rPr>
+              <w:t>說明</w:t>
+            </w:r>
+            <w:r>
+              <w:rPr>
+                <w:rFonts w:ascii="Times New Roman" w:eastAsia="標楷體" w:hAnsi="Times New Roman" w:cs="Times New Roman" w:hint="eastAsia"/>
+              </w:rPr>
+              <w:t xml:space="preserve"> :</w:t>
+            </w:r>
+          </w:p>
+          <w:p>
+            <w:pPr>
+              <w:rPr>
+                <w:rFonts w:ascii="Times New Roman" w:eastAsia="標楷體" w:hAnsi="Times New Roman" w:cs="Times New Roman"/>
+              </w:rPr>
+            </w:pPr>
+            <w:r>
+              <w:rPr>
+                <w:rFonts w:ascii="Times New Roman" w:eastAsia="標楷體" w:hAnsi="Times New Roman" w:cs="Times New Roman" w:hint="eastAsia"/>
+              </w:rPr>
+              <w:t xml:space="preserve">CHECK_IMG_RD : </w:t>
+            </w:r>
+            <w:r>
+              <w:rPr>
+                <w:rFonts w:ascii="Times New Roman" w:eastAsia="標楷體" w:hAnsi="Times New Roman" w:cs="Times New Roman" w:hint="eastAsia"/>
+              </w:rPr>
+              <w:t>判斷</w:t>
+            </w:r>
+            <w:r>
+              <w:rPr>
+                <w:rFonts w:ascii="Times New Roman" w:eastAsia="標楷體" w:hAnsi="Times New Roman" w:cs="Times New Roman" w:hint="eastAsia"/>
+              </w:rPr>
+              <w:t>所有</w:t>
+            </w:r>
+            <w:r>
+              <w:rPr>
+                <w:rFonts w:ascii="Times New Roman" w:eastAsia="標楷體" w:hAnsi="Times New Roman" w:cs="Times New Roman" w:hint="eastAsia"/>
+              </w:rPr>
+              <w:t>c</w:t>
+            </w:r>
+            <w:r>
+              <w:rPr>
+                <w:rFonts w:ascii="Times New Roman" w:eastAsia="標楷體" w:hAnsi="Times New Roman" w:cs="Times New Roman"/>
+              </w:rPr>
+              <w:t>enter_pixel</w:t>
+            </w:r>
+            <w:r>
+              <w:rPr>
+                <w:rFonts w:ascii="Times New Roman" w:eastAsia="標楷體" w:hAnsi="Times New Roman" w:cs="Times New Roman" w:hint="eastAsia"/>
+              </w:rPr>
+              <w:t>的行列奇偶數</w:t>
+            </w:r>
+            <w:r>
+              <w:rPr>
+                <w:rFonts w:ascii="Times New Roman" w:eastAsia="標楷體" w:hAnsi="Times New Roman" w:cs="Times New Roman" w:hint="eastAsia"/>
+              </w:rPr>
+              <w:t>，分別對應到第</w:t>
+            </w:r>
+            <w:r>
+              <w:rPr>
+                <w:rFonts w:ascii="Times New Roman" w:eastAsia="標楷體" w:hAnsi="Times New Roman" w:cs="Times New Roman" w:hint="eastAsia"/>
+              </w:rPr>
+              <w:t>7-bit</w:t>
+            </w:r>
+            <w:r>
+              <w:rPr>
+                <w:rFonts w:ascii="Times New Roman" w:eastAsia="標楷體" w:hAnsi="Times New Roman" w:cs="Times New Roman" w:hint="eastAsia"/>
+              </w:rPr>
+              <w:t>與</w:t>
+            </w:r>
+            <w:r>
+              <w:rPr>
+                <w:rFonts w:ascii="Times New Roman" w:eastAsia="標楷體" w:hAnsi="Times New Roman" w:cs="Times New Roman"/>
+              </w:rPr>
+              <w:t>0-bit</w:t>
+            </w:r>
+            <w:r>
+              <w:rPr>
+                <w:rFonts w:ascii="Times New Roman" w:eastAsia="標楷體" w:hAnsi="Times New Roman" w:cs="Times New Roman" w:hint="eastAsia"/>
+              </w:rPr>
+              <w:t>，綠色分別為</w:t>
+            </w:r>
+            <w:r>
+              <w:rPr>
+                <w:rFonts w:ascii="Times New Roman" w:eastAsia="標楷體" w:hAnsi="Times New Roman" w:cs="Times New Roman" w:hint="eastAsia"/>
+              </w:rPr>
+              <w:t>00/11(0/3)</w:t>
+            </w:r>
+            <w:r>
+              <w:rPr>
+                <w:rFonts w:ascii="Times New Roman" w:eastAsia="標楷體" w:hAnsi="Times New Roman" w:cs="Times New Roman" w:hint="eastAsia"/>
+              </w:rPr>
+              <w:t>，紅藍分別為</w:t>
+            </w:r>
+            <w:r>
+              <w:rPr>
+                <w:rFonts w:ascii="Times New Roman" w:eastAsia="標楷體" w:hAnsi="Times New Roman" w:cs="Times New Roman" w:hint="eastAsia"/>
+              </w:rPr>
+              <w:t>01/10(1/2)</w:t>
+            </w:r>
+            <w:r>
+              <w:rPr>
+                <w:rFonts w:ascii="Times New Roman" w:eastAsia="標楷體" w:hAnsi="Times New Roman" w:cs="Times New Roman" w:hint="eastAsia"/>
+              </w:rPr>
+              <w:t>，將對應的</w:t>
+            </w:r>
+            <w:r>
+              <w:rPr>
+                <w:rFonts w:ascii="Times New Roman" w:eastAsia="標楷體" w:hAnsi="Times New Roman" w:cs="Times New Roman"/>
+              </w:rPr>
+              <w:t>data_in</w:t>
+            </w:r>
+            <w:r>
+              <w:rPr>
+                <w:rFonts w:ascii="Times New Roman" w:eastAsia="標楷體" w:hAnsi="Times New Roman" w:cs="Times New Roman" w:hint="eastAsia"/>
+              </w:rPr>
+              <w:t>資料寫入至對應的顏色通道中。</w:t>
+            </w:r>
+          </w:p>
+          <w:p>
+            <w:pPr>
+              <w:rPr>
+                <w:rFonts w:ascii="Times New Roman" w:eastAsia="標楷體" w:hAnsi="Times New Roman" w:cs="Times New Roman"/>
+              </w:rPr>
+            </w:pPr>
+            <w:r>
+              <w:rPr>
+                <w:rFonts w:ascii="Times New Roman" w:eastAsia="標楷體" w:hAnsi="Times New Roman" w:cs="Times New Roman" w:hint="eastAsia"/>
+              </w:rPr>
+              <w:t xml:space="preserve">GREEN_MODE : </w:t>
+            </w:r>
+            <w:r>
+              <w:rPr>
+                <w:rFonts w:ascii="Times New Roman" w:eastAsia="標楷體" w:hAnsi="Times New Roman" w:cs="Times New Roman" w:hint="eastAsia"/>
+              </w:rPr>
+              <w:t>根據</w:t>
+            </w:r>
+            <w:r>
+              <w:rPr>
+                <w:rFonts w:ascii="Times New Roman" w:eastAsia="標楷體" w:hAnsi="Times New Roman" w:cs="Times New Roman" w:hint="eastAsia"/>
+              </w:rPr>
+              <w:t>c</w:t>
+            </w:r>
+            <w:r>
+              <w:rPr>
+                <w:rFonts w:ascii="Times New Roman" w:eastAsia="標楷體" w:hAnsi="Times New Roman" w:cs="Times New Roman"/>
+              </w:rPr>
+              <w:t>ounter_for_2</w:t>
+            </w:r>
+            <w:r>
+              <w:rPr>
+                <w:rFonts w:ascii="Times New Roman" w:eastAsia="標楷體" w:hAnsi="Times New Roman" w:cs="Times New Roman" w:hint="eastAsia"/>
+              </w:rPr>
+              <w:t>的數值</w:t>
+            </w:r>
+            <w:r>
+              <w:rPr>
+                <w:rFonts w:ascii="Times New Roman" w:eastAsia="標楷體" w:hAnsi="Times New Roman" w:cs="Times New Roman" w:hint="eastAsia"/>
+              </w:rPr>
+              <w:t>分別進行</w:t>
+            </w:r>
+            <w:r>
+              <w:rPr>
+                <w:rFonts w:ascii="Times New Roman" w:eastAsia="標楷體" w:hAnsi="Times New Roman" w:cs="Times New Roman" w:hint="eastAsia"/>
+              </w:rPr>
+              <w:t xml:space="preserve"> : </w:t>
+            </w:r>
+          </w:p>
+          <w:p>
+            <w:pPr>
+              <w:rPr>
+                <w:rFonts w:ascii="Times New Roman" w:eastAsia="標楷體" w:hAnsi="Times New Roman" w:cs="Times New Roman"/>
+              </w:rPr>
+            </w:pPr>
+            <w:r>
+              <w:rPr>
+                <w:rFonts w:ascii="Times New Roman" w:eastAsia="標楷體" w:hAnsi="Times New Roman" w:cs="Times New Roman" w:hint="eastAsia"/>
+              </w:rPr>
+              <w:t xml:space="preserve">0 : </w:t>
+            </w:r>
+            <w:r>
+              <w:rPr>
+                <w:rFonts w:ascii="Times New Roman" w:eastAsia="標楷體" w:hAnsi="Times New Roman" w:cs="Times New Roman" w:hint="eastAsia"/>
+              </w:rPr>
+              <w:t>將讀取訊號都降為</w:t>
+            </w:r>
+            <w:r>
+              <w:rPr>
+                <w:rFonts w:ascii="Times New Roman" w:eastAsia="標楷體" w:hAnsi="Times New Roman" w:cs="Times New Roman" w:hint="eastAsia"/>
+              </w:rPr>
+              <w:t>0</w:t>
+            </w:r>
+            <w:r>
+              <w:rPr>
+                <w:rFonts w:ascii="Times New Roman" w:eastAsia="標楷體" w:hAnsi="Times New Roman" w:cs="Times New Roman" w:hint="eastAsia"/>
+              </w:rPr>
+              <w:t>，決定第一個要讀取的畫素，判斷綠色行列位址為</w:t>
+            </w:r>
+            <w:r>
+              <w:rPr>
+                <w:rFonts w:ascii="Times New Roman" w:eastAsia="標楷體" w:hAnsi="Times New Roman" w:cs="Times New Roman" w:hint="eastAsia"/>
+              </w:rPr>
+              <w:t>11</w:t>
+            </w:r>
+            <w:r>
+              <w:rPr>
+                <w:rFonts w:ascii="Times New Roman" w:eastAsia="標楷體" w:hAnsi="Times New Roman" w:cs="Times New Roman" w:hint="eastAsia"/>
+              </w:rPr>
+              <w:t>時，紅色讀取上，藍色讀取左，反之，綠色行列為址為</w:t>
+            </w:r>
+            <w:r>
+              <w:rPr>
+                <w:rFonts w:ascii="Times New Roman" w:eastAsia="標楷體" w:hAnsi="Times New Roman" w:cs="Times New Roman" w:hint="eastAsia"/>
+              </w:rPr>
+              <w:t>00</w:t>
+            </w:r>
+            <w:r>
+              <w:rPr>
+                <w:rFonts w:ascii="Times New Roman" w:eastAsia="標楷體" w:hAnsi="Times New Roman" w:cs="Times New Roman" w:hint="eastAsia"/>
+              </w:rPr>
+              <w:t>時，藍色讀取上紅色讀取左。</w:t>
+            </w:r>
+          </w:p>
+          <w:p>
+            <w:pPr>
+              <w:rPr>
+                <w:rFonts w:ascii="Times New Roman" w:eastAsia="標楷體" w:hAnsi="Times New Roman" w:cs="Times New Roman"/>
+              </w:rPr>
+            </w:pPr>
+            <w:r>
+              <w:rPr>
+                <w:rFonts w:ascii="Times New Roman" w:eastAsia="標楷體" w:hAnsi="Times New Roman" w:cs="Times New Roman" w:hint="eastAsia"/>
+              </w:rPr>
+              <w:t xml:space="preserve">1 : </w:t>
+            </w:r>
+            <w:r>
+              <w:rPr>
+                <w:rFonts w:ascii="Times New Roman" w:eastAsia="標楷體" w:hAnsi="Times New Roman" w:cs="Times New Roman" w:hint="eastAsia"/>
+              </w:rPr>
+              <w:t>上一階段中輸入的位址中，</w:t>
+            </w:r>
+            <w:r>
+              <w:rPr>
+                <w:rFonts w:ascii="Times New Roman" w:eastAsia="標楷體" w:hAnsi="Times New Roman" w:cs="Times New Roman" w:hint="eastAsia"/>
+              </w:rPr>
+              <w:t>在這一階可以獲得讀取的資料，並存入在</w:t>
+            </w:r>
+            <w:r>
+              <w:rPr>
+                <w:rFonts w:ascii="Times New Roman" w:eastAsia="標楷體" w:hAnsi="Times New Roman" w:cs="Times New Roman"/>
+              </w:rPr>
+              <w:t>sum</w:t>
+            </w:r>
+            <w:r>
+              <w:rPr>
+                <w:rFonts w:ascii="Times New Roman" w:eastAsia="標楷體" w:hAnsi="Times New Roman" w:cs="Times New Roman" w:hint="eastAsia"/>
+              </w:rPr>
+              <w:t>變數中，並決定下一個要讀取的位址，也是根據綠色行列位址讀取下與右的紅藍資料。</w:t>
+            </w:r>
+          </w:p>
+          <w:p>
+            <w:pPr>
+              <w:rPr>
+                <w:rFonts w:ascii="Times New Roman" w:eastAsia="標楷體" w:hAnsi="Times New Roman" w:cs="Times New Roman"/>
+              </w:rPr>
+            </w:pPr>
+            <w:r>
+              <w:rPr>
+                <w:rFonts w:ascii="Times New Roman" w:eastAsia="標楷體" w:hAnsi="Times New Roman" w:cs="Times New Roman" w:hint="eastAsia"/>
+              </w:rPr>
+              <w:t xml:space="preserve">2 : </w:t>
+            </w:r>
+            <w:r>
+              <w:rPr>
+                <w:rFonts w:ascii="Times New Roman" w:eastAsia="標楷體" w:hAnsi="Times New Roman" w:cs="Times New Roman" w:hint="eastAsia"/>
+              </w:rPr>
+              <w:t>獲得第二次資料，進行計算，利用右移運算計算除法計算。</w:t>
+            </w:r>
+          </w:p>
+          <w:p>
+            <w:pPr>
+              <w:rPr>
+                <w:rFonts w:ascii="Times New Roman" w:eastAsia="標楷體" w:hAnsi="Times New Roman" w:cs="Times New Roman"/>
+              </w:rPr>
+            </w:pPr>
+            <w:r>
+              <w:rPr>
+                <w:rFonts w:ascii="Times New Roman" w:eastAsia="標楷體" w:hAnsi="Times New Roman" w:cs="Times New Roman" w:hint="eastAsia"/>
+              </w:rPr>
+              <w:t xml:space="preserve">RED_BLUE_MODE : </w:t>
+            </w:r>
+            <w:r>
+              <w:rPr>
+                <w:rFonts w:ascii="Times New Roman" w:eastAsia="標楷體" w:hAnsi="Times New Roman" w:cs="Times New Roman" w:hint="eastAsia"/>
+              </w:rPr>
+              <w:t>運作邏輯與</w:t>
+            </w:r>
+            <w:r>
+              <w:rPr>
+                <w:rFonts w:ascii="Times New Roman" w:eastAsia="標楷體" w:hAnsi="Times New Roman" w:cs="Times New Roman" w:hint="eastAsia"/>
+              </w:rPr>
+              <w:t>GREEN_MODE</w:t>
+            </w:r>
+            <w:r>
+              <w:rPr>
+                <w:rFonts w:ascii="Times New Roman" w:eastAsia="標楷體" w:hAnsi="Times New Roman" w:cs="Times New Roman" w:hint="eastAsia"/>
+              </w:rPr>
+              <w:t>類似，不過要重複讀取</w:t>
+            </w:r>
+            <w:r>
+              <w:rPr>
+                <w:rFonts w:ascii="Times New Roman" w:eastAsia="標楷體" w:hAnsi="Times New Roman" w:cs="Times New Roman" w:hint="eastAsia"/>
+              </w:rPr>
+              <w:t>4</w:t>
+            </w:r>
+            <w:r>
+              <w:rPr>
+                <w:rFonts w:ascii="Times New Roman" w:eastAsia="標楷體" w:hAnsi="Times New Roman" w:cs="Times New Roman" w:hint="eastAsia"/>
+              </w:rPr>
+              <w:t>次的資料，</w:t>
+            </w:r>
+            <w:r>
+              <w:rPr>
+                <w:rFonts w:ascii="Times New Roman" w:eastAsia="標楷體" w:hAnsi="Times New Roman" w:cs="Times New Roman" w:hint="eastAsia"/>
+              </w:rPr>
+              <w:t>再來</w:t>
+            </w:r>
+            <w:r>
+              <w:rPr>
+                <w:rFonts w:ascii="Times New Roman" w:eastAsia="標楷體" w:hAnsi="Times New Roman" w:cs="Times New Roman" w:hint="eastAsia"/>
+              </w:rPr>
+              <w:t>判斷</w:t>
+            </w:r>
+            <w:r>
+              <w:rPr>
+                <w:rFonts w:ascii="Times New Roman" w:eastAsia="標楷體" w:hAnsi="Times New Roman" w:cs="Times New Roman" w:hint="eastAsia"/>
+              </w:rPr>
+              <w:t>中心的顏色是紅或藍，讀取對應藍或紅的位址。</w:t>
+            </w:r>
+          </w:p>
+          <w:p>
+            <w:pPr>
+              <w:rPr>
+                <w:rFonts w:ascii="Times New Roman" w:eastAsia="標楷體" w:hAnsi="Times New Roman" w:cs="Times New Roman"/>
+              </w:rPr>
+            </w:pPr>
+            <w:r>
+              <w:rPr>
+                <w:rFonts w:ascii="Times New Roman" w:eastAsia="標楷體" w:hAnsi="Times New Roman" w:cs="Times New Roman" w:hint="eastAsia"/>
+              </w:rPr>
+              <w:t xml:space="preserve">WRITE_IN_MEM : </w:t>
+            </w:r>
+            <w:r>
+              <w:rPr>
+                <w:rFonts w:ascii="Times New Roman" w:eastAsia="標楷體" w:hAnsi="Times New Roman" w:cs="Times New Roman" w:hint="eastAsia"/>
+              </w:rPr>
+              <w:t>根據中心顏色的</w:t>
+            </w:r>
+            <w:r>
+              <w:rPr>
+                <w:rFonts w:ascii="Times New Roman" w:eastAsia="標楷體" w:hAnsi="Times New Roman" w:cs="Times New Roman" w:hint="eastAsia"/>
+              </w:rPr>
+              <w:t>4</w:t>
+            </w:r>
+            <w:r>
+              <w:rPr>
+                <w:rFonts w:ascii="Times New Roman" w:eastAsia="標楷體" w:hAnsi="Times New Roman" w:cs="Times New Roman" w:hint="eastAsia"/>
+              </w:rPr>
+              <w:t>種狀況，分別寫入缺少的顏色通道資料，並決定遞增下一個要處理的中心畫素，並把變數歸</w:t>
+            </w:r>
+            <w:r>
+              <w:rPr>
+                <w:rFonts w:ascii="Times New Roman" w:eastAsia="標楷體" w:hAnsi="Times New Roman" w:cs="Times New Roman" w:hint="eastAsia"/>
+              </w:rPr>
+              <w:t>0</w:t>
+            </w:r>
+            <w:r>
+              <w:rPr>
+                <w:rFonts w:ascii="Times New Roman" w:eastAsia="標楷體" w:hAnsi="Times New Roman" w:cs="Times New Roman" w:hint="eastAsia"/>
+              </w:rPr>
+              <w:t>。</w:t>
+            </w:r>
+          </w:p>
+          <w:p>
+            <w:pPr>
+              <w:rPr>
+                <w:rFonts w:ascii="Times New Roman" w:eastAsia="標楷體" w:hAnsi="Times New Roman" w:cs="Times New Roman" w:hint="eastAsia"/>
+              </w:rPr>
+            </w:pPr>
+            <w:r>
+              <w:rPr>
+                <w:rFonts w:ascii="Times New Roman" w:eastAsia="標楷體" w:hAnsi="Times New Roman" w:cs="Times New Roman" w:hint="eastAsia"/>
+              </w:rPr>
+              <w:t xml:space="preserve">CHECK_NEXT_PIXEL : </w:t>
+            </w:r>
+            <w:r>
+              <w:rPr>
+                <w:rFonts w:ascii="Times New Roman" w:eastAsia="標楷體" w:hAnsi="Times New Roman" w:cs="Times New Roman" w:hint="eastAsia"/>
+              </w:rPr>
+              <w:t>將三個通道設為可讀取，用於下一階讀取。</w:t>
+            </w:r>
+          </w:p>
+          <w:p>
+            <w:pPr>
+              <w:rPr>
+                <w:rFonts w:ascii="Times New Roman" w:eastAsia="標楷體" w:hAnsi="Times New Roman" w:cs="Times New Roman" w:hint="eastAsia"/>
+              </w:rPr>
+            </w:pPr>
+            <w:r>
+              <w:rPr>
+                <w:rFonts w:ascii="Times New Roman" w:eastAsia="標楷體" w:hAnsi="Times New Roman" w:cs="Times New Roman" w:hint="eastAsia"/>
+              </w:rPr>
+              <w:t xml:space="preserve">DONE : </w:t>
+            </w:r>
+            <w:r>
+              <w:rPr>
+                <w:rFonts w:ascii="Times New Roman" w:eastAsia="標楷體" w:hAnsi="Times New Roman" w:cs="Times New Roman" w:hint="eastAsia"/>
+              </w:rPr>
+              <w:t>將結束訊號拉高，結束所有運算。</w:t>
+            </w:r>
           </w:p>
         </w:tc>
       </w:tr>
@@ -801,7 +2328,7 @@
     <w:p>
       <w:pPr>
         <w:rPr>
-          <w:rFonts w:ascii="Times New Roman" w:hAnsi="Times New Roman" w:cs="Times New Roman"/>
+          <w:rFonts w:ascii="Times New Roman" w:eastAsia="標楷體" w:hAnsi="Times New Roman" w:cs="Times New Roman"/>
           <w:i/>
           <w:color w:val="FF0000"/>
         </w:rPr>
@@ -810,14 +2337,14 @@
     <w:p>
       <w:pPr>
         <w:rPr>
-          <w:rFonts w:ascii="Times New Roman" w:hAnsi="Times New Roman" w:cs="Times New Roman"/>
+          <w:rFonts w:ascii="Times New Roman" w:eastAsia="標楷體" w:hAnsi="Times New Roman" w:cs="Times New Roman"/>
           <w:i/>
           <w:color w:val="FF0000"/>
         </w:rPr>
       </w:pPr>
       <w:r>
         <w:rPr>
-          <w:rFonts w:ascii="Times New Roman" w:hAnsi="Times New Roman" w:cs="Times New Roman"/>
+          <w:rFonts w:ascii="Times New Roman" w:eastAsia="標楷體" w:hAnsi="Times New Roman" w:cs="Times New Roman"/>
           <w:i/>
           <w:color w:val="FF0000"/>
         </w:rPr>
@@ -825,7 +2352,7 @@
       </w:r>
       <w:r>
         <w:rPr>
-          <w:rFonts w:ascii="Times New Roman" w:hAnsi="Times New Roman" w:cs="Times New Roman"/>
+          <w:rFonts w:ascii="Times New Roman" w:eastAsia="標楷體" w:hAnsi="Times New Roman" w:cs="Times New Roman"/>
           <w:i/>
           <w:color w:val="FF0000"/>
         </w:rPr>
@@ -835,14 +2362,14 @@
     <w:p>
       <w:pPr>
         <w:rPr>
-          <w:rFonts w:ascii="Times New Roman" w:hAnsi="Times New Roman" w:cs="Times New Roman"/>
+          <w:rFonts w:ascii="Times New Roman" w:eastAsia="標楷體" w:hAnsi="Times New Roman" w:cs="Times New Roman"/>
           <w:b/>
           <w:color w:val="FF0000"/>
         </w:rPr>
       </w:pPr>
       <w:r>
         <w:rPr>
-          <w:rFonts w:ascii="Times New Roman" w:hAnsi="Times New Roman" w:cs="Times New Roman"/>
+          <w:rFonts w:ascii="Times New Roman" w:eastAsia="標楷體" w:hAnsi="Times New Roman" w:cs="Times New Roman"/>
           <w:b/>
           <w:color w:val="FF0000"/>
         </w:rPr>
@@ -850,29 +2377,42 @@
       </w:r>
       <w:r>
         <w:rPr>
-          <w:rFonts w:ascii="Times New Roman" w:hAnsi="Times New Roman" w:cs="Times New Roman"/>
+          <w:rFonts w:ascii="Times New Roman" w:eastAsia="標楷體" w:hAnsi="Times New Roman" w:cs="Times New Roman"/>
           <w:b/>
           <w:color w:val="FF0000"/>
         </w:rPr>
-        <w:t xml:space="preserve">PSNR of </w:t>
-      </w:r>
-      <w:bookmarkStart w:id="0" w:name="_GoBack"/>
-      <w:bookmarkEnd w:id="0"/>
-      <w:r>
-        <w:rPr>
-          <w:rFonts w:ascii="Times New Roman" w:hAnsi="Times New Roman" w:cs="Times New Roman"/>
-          <w:b/>
-          <w:color w:val="FF0000"/>
-        </w:rPr>
-        <w:t>all interpolation results should meet at least the baseline</w:t>
+        <w:t>PSNR of all interpolation results should meet at least the baseline</w:t>
       </w:r>
       <w:r>
         <w:rPr>
-          <w:rFonts w:ascii="Times New Roman" w:hAnsi="Times New Roman" w:cs="Times New Roman"/>
+          <w:rFonts w:ascii="Times New Roman" w:eastAsia="標楷體" w:hAnsi="Times New Roman" w:cs="Times New Roman"/>
           <w:b/>
           <w:color w:val="FF0000"/>
         </w:rPr>
         <w:t>.</w:t>
+      </w:r>
+    </w:p>
+    <w:p>
+      <w:pPr>
+        <w:rPr>
+          <w:rFonts w:ascii="Times New Roman" w:eastAsia="標楷體" w:hAnsi="Times New Roman" w:cs="Times New Roman"/>
+          <w:b/>
+          <w:iCs/>
+        </w:rPr>
+      </w:pPr>
+      <w:r>
+        <w:rPr>
+          <w:rFonts w:ascii="Times New Roman" w:eastAsia="標楷體" w:hAnsi="Times New Roman" w:cs="Times New Roman"/>
+          <w:iCs/>
+        </w:rPr>
+        <w:t>Scoring = 147.29 / 6 = 24.548</w:t>
+      </w:r>
+      <w:r>
+        <w:rPr>
+          <w:rFonts w:ascii="Times New Roman" w:eastAsia="標楷體" w:hAnsi="Times New Roman" w:cs="Times New Roman"/>
+          <w:iCs/>
+        </w:rPr>
+        <w:t xml:space="preserve"> (baseline score)</w:t>
       </w:r>
     </w:p>
     <w:sectPr>
@@ -886,7 +2426,7 @@
 </file>
 
 <file path=word/endnotes.xml><?xml version="1.0" encoding="utf-8"?>
-<w:endnotes xmlns:wpc="http://schemas.microsoft.com/office/word/2010/wordprocessingCanvas" xmlns:cx="http://schemas.microsoft.com/office/drawing/2014/chartex" xmlns:cx1="http://schemas.microsoft.com/office/drawing/2015/9/8/chartex" xmlns:cx2="http://schemas.microsoft.com/office/drawing/2015/10/21/chartex" xmlns:cx3="http://schemas.microsoft.com/office/drawing/2016/5/9/chartex" xmlns:cx4="http://schemas.microsoft.com/office/drawing/2016/5/10/chartex" xmlns:cx5="http://schemas.microsoft.com/office/drawing/2016/5/11/chartex" xmlns:cx6="http://schemas.microsoft.com/office/drawing/2016/5/12/chartex" xmlns:cx7="http://schemas.microsoft.com/office/drawing/2016/5/13/chartex" xmlns:cx8="http://schemas.microsoft.com/office/drawing/2016/5/14/chartex" xmlns:mc="http://schemas.openxmlformats.org/markup-compatibility/2006" xmlns:aink="http://schemas.microsoft.com/office/drawing/2016/ink" xmlns:am3d="http://schemas.microsoft.com/office/drawing/2017/model3d" xmlns:o="urn:schemas-microsoft-com:office:office" xmlns:r="http://schemas.openxmlformats.org/officeDocument/2006/relationships" xmlns:m="http://schemas.openxmlformats.org/officeDocument/2006/math" xmlns:v="urn:schemas-microsoft-com:vml" xmlns:wp14="http://schemas.microsoft.com/office/word/2010/wordprocessingDrawing" xmlns:wp="http://schemas.openxmlformats.org/drawingml/2006/wordprocessingDrawing" xmlns:w10="urn:schemas-microsoft-com:office:word" xmlns:w="http://schemas.openxmlformats.org/wordprocessingml/2006/main" xmlns:w14="http://schemas.microsoft.com/office/word/2010/wordml" xmlns:w15="http://schemas.microsoft.com/office/word/2012/wordml" xmlns:w16cid="http://schemas.microsoft.com/office/word/2016/wordml/cid" xmlns:w16se="http://schemas.microsoft.com/office/word/2015/wordml/symex" xmlns:wpg="http://schemas.microsoft.com/office/word/2010/wordprocessingGroup" xmlns:wpi="http://schemas.microsoft.com/office/word/2010/wordprocessingInk" xmlns:wne="http://schemas.microsoft.com/office/word/2006/wordml" xmlns:wps="http://schemas.microsoft.com/office/word/2010/wordprocessingShape" mc:Ignorable="w14 w15 w16se w16cid wp14">
+<w:endnotes xmlns:wpc="http://schemas.microsoft.com/office/word/2010/wordprocessingCanvas" xmlns:cx="http://schemas.microsoft.com/office/drawing/2014/chartex" xmlns:cx1="http://schemas.microsoft.com/office/drawing/2015/9/8/chartex" xmlns:cx2="http://schemas.microsoft.com/office/drawing/2015/10/21/chartex" xmlns:cx3="http://schemas.microsoft.com/office/drawing/2016/5/9/chartex" xmlns:cx4="http://schemas.microsoft.com/office/drawing/2016/5/10/chartex" xmlns:cx5="http://schemas.microsoft.com/office/drawing/2016/5/11/chartex" xmlns:cx6="http://schemas.microsoft.com/office/drawing/2016/5/12/chartex" xmlns:cx7="http://schemas.microsoft.com/office/drawing/2016/5/13/chartex" xmlns:cx8="http://schemas.microsoft.com/office/drawing/2016/5/14/chartex" xmlns:mc="http://schemas.openxmlformats.org/markup-compatibility/2006" xmlns:aink="http://schemas.microsoft.com/office/drawing/2016/ink" xmlns:am3d="http://schemas.microsoft.com/office/drawing/2017/model3d" xmlns:o="urn:schemas-microsoft-com:office:office" xmlns:oel="http://schemas.microsoft.com/office/2019/extlst" xmlns:r="http://schemas.openxmlformats.org/officeDocument/2006/relationships" xmlns:m="http://schemas.openxmlformats.org/officeDocument/2006/math" xmlns:v="urn:schemas-microsoft-com:vml" xmlns:wp14="http://schemas.microsoft.com/office/word/2010/wordprocessingDrawing" xmlns:wp="http://schemas.openxmlformats.org/drawingml/2006/wordprocessingDrawing" xmlns:w10="urn:schemas-microsoft-com:office:word" xmlns:w="http://schemas.openxmlformats.org/wordprocessingml/2006/main" xmlns:w14="http://schemas.microsoft.com/office/word/2010/wordml" xmlns:w15="http://schemas.microsoft.com/office/word/2012/wordml" xmlns:w16cex="http://schemas.microsoft.com/office/word/2018/wordml/cex" xmlns:w16cid="http://schemas.microsoft.com/office/word/2016/wordml/cid" xmlns:w16="http://schemas.microsoft.com/office/word/2018/wordml" xmlns:w16du="http://schemas.microsoft.com/office/word/2023/wordml/word16du" xmlns:w16sdtdh="http://schemas.microsoft.com/office/word/2020/wordml/sdtdatahash" xmlns:w16se="http://schemas.microsoft.com/office/word/2015/wordml/symex" xmlns:wpg="http://schemas.microsoft.com/office/word/2010/wordprocessingGroup" xmlns:wpi="http://schemas.microsoft.com/office/word/2010/wordprocessingInk" xmlns:wne="http://schemas.microsoft.com/office/word/2006/wordml" xmlns:wps="http://schemas.microsoft.com/office/word/2010/wordprocessingShape" mc:Ignorable="w14 w15 w16se w16cid w16 w16cex w16sdtdh wp14">
   <w:endnote w:type="separator" w:id="-1">
     <w:p>
       <w:r>
@@ -905,7 +2445,7 @@
 </file>
 
 <file path=word/footnotes.xml><?xml version="1.0" encoding="utf-8"?>
-<w:footnotes xmlns:wpc="http://schemas.microsoft.com/office/word/2010/wordprocessingCanvas" xmlns:cx="http://schemas.microsoft.com/office/drawing/2014/chartex" xmlns:cx1="http://schemas.microsoft.com/office/drawing/2015/9/8/chartex" xmlns:cx2="http://schemas.microsoft.com/office/drawing/2015/10/21/chartex" xmlns:cx3="http://schemas.microsoft.com/office/drawing/2016/5/9/chartex" xmlns:cx4="http://schemas.microsoft.com/office/drawing/2016/5/10/chartex" xmlns:cx5="http://schemas.microsoft.com/office/drawing/2016/5/11/chartex" xmlns:cx6="http://schemas.microsoft.com/office/drawing/2016/5/12/chartex" xmlns:cx7="http://schemas.microsoft.com/office/drawing/2016/5/13/chartex" xmlns:cx8="http://schemas.microsoft.com/office/drawing/2016/5/14/chartex" xmlns:mc="http://schemas.openxmlformats.org/markup-compatibility/2006" xmlns:aink="http://schemas.microsoft.com/office/drawing/2016/ink" xmlns:am3d="http://schemas.microsoft.com/office/drawing/2017/model3d" xmlns:o="urn:schemas-microsoft-com:office:office" xmlns:r="http://schemas.openxmlformats.org/officeDocument/2006/relationships" xmlns:m="http://schemas.openxmlformats.org/officeDocument/2006/math" xmlns:v="urn:schemas-microsoft-com:vml" xmlns:wp14="http://schemas.microsoft.com/office/word/2010/wordprocessingDrawing" xmlns:wp="http://schemas.openxmlformats.org/drawingml/2006/wordprocessingDrawing" xmlns:w10="urn:schemas-microsoft-com:office:word" xmlns:w="http://schemas.openxmlformats.org/wordprocessingml/2006/main" xmlns:w14="http://schemas.microsoft.com/office/word/2010/wordml" xmlns:w15="http://schemas.microsoft.com/office/word/2012/wordml" xmlns:w16cid="http://schemas.microsoft.com/office/word/2016/wordml/cid" xmlns:w16se="http://schemas.microsoft.com/office/word/2015/wordml/symex" xmlns:wpg="http://schemas.microsoft.com/office/word/2010/wordprocessingGroup" xmlns:wpi="http://schemas.microsoft.com/office/word/2010/wordprocessingInk" xmlns:wne="http://schemas.microsoft.com/office/word/2006/wordml" xmlns:wps="http://schemas.microsoft.com/office/word/2010/wordprocessingShape" mc:Ignorable="w14 w15 w16se w16cid wp14">
+<w:footnotes xmlns:wpc="http://schemas.microsoft.com/office/word/2010/wordprocessingCanvas" xmlns:cx="http://schemas.microsoft.com/office/drawing/2014/chartex" xmlns:cx1="http://schemas.microsoft.com/office/drawing/2015/9/8/chartex" xmlns:cx2="http://schemas.microsoft.com/office/drawing/2015/10/21/chartex" xmlns:cx3="http://schemas.microsoft.com/office/drawing/2016/5/9/chartex" xmlns:cx4="http://schemas.microsoft.com/office/drawing/2016/5/10/chartex" xmlns:cx5="http://schemas.microsoft.com/office/drawing/2016/5/11/chartex" xmlns:cx6="http://schemas.microsoft.com/office/drawing/2016/5/12/chartex" xmlns:cx7="http://schemas.microsoft.com/office/drawing/2016/5/13/chartex" xmlns:cx8="http://schemas.microsoft.com/office/drawing/2016/5/14/chartex" xmlns:mc="http://schemas.openxmlformats.org/markup-compatibility/2006" xmlns:aink="http://schemas.microsoft.com/office/drawing/2016/ink" xmlns:am3d="http://schemas.microsoft.com/office/drawing/2017/model3d" xmlns:o="urn:schemas-microsoft-com:office:office" xmlns:oel="http://schemas.microsoft.com/office/2019/extlst" xmlns:r="http://schemas.openxmlformats.org/officeDocument/2006/relationships" xmlns:m="http://schemas.openxmlformats.org/officeDocument/2006/math" xmlns:v="urn:schemas-microsoft-com:vml" xmlns:wp14="http://schemas.microsoft.com/office/word/2010/wordprocessingDrawing" xmlns:wp="http://schemas.openxmlformats.org/drawingml/2006/wordprocessingDrawing" xmlns:w10="urn:schemas-microsoft-com:office:word" xmlns:w="http://schemas.openxmlformats.org/wordprocessingml/2006/main" xmlns:w14="http://schemas.microsoft.com/office/word/2010/wordml" xmlns:w15="http://schemas.microsoft.com/office/word/2012/wordml" xmlns:w16cex="http://schemas.microsoft.com/office/word/2018/wordml/cex" xmlns:w16cid="http://schemas.microsoft.com/office/word/2016/wordml/cid" xmlns:w16="http://schemas.microsoft.com/office/word/2018/wordml" xmlns:w16du="http://schemas.microsoft.com/office/word/2023/wordml/word16du" xmlns:w16sdtdh="http://schemas.microsoft.com/office/word/2020/wordml/sdtdatahash" xmlns:w16se="http://schemas.microsoft.com/office/word/2015/wordml/symex" xmlns:wpg="http://schemas.microsoft.com/office/word/2010/wordprocessingGroup" xmlns:wpi="http://schemas.microsoft.com/office/word/2010/wordprocessingInk" xmlns:wne="http://schemas.microsoft.com/office/word/2006/wordml" xmlns:wps="http://schemas.microsoft.com/office/word/2010/wordprocessingShape" mc:Ignorable="w14 w15 w16se w16cid w16 w16cex w16sdtdh wp14">
   <w:footnote w:type="separator" w:id="-1">
     <w:p>
       <w:r>
@@ -924,7 +2464,7 @@
 </file>
 
 <file path=word/numbering.xml><?xml version="1.0" encoding="utf-8"?>
-<w:numbering xmlns:wpc="http://schemas.microsoft.com/office/word/2010/wordprocessingCanvas" xmlns:cx="http://schemas.microsoft.com/office/drawing/2014/chartex" xmlns:cx1="http://schemas.microsoft.com/office/drawing/2015/9/8/chartex" xmlns:cx2="http://schemas.microsoft.com/office/drawing/2015/10/21/chartex" xmlns:cx3="http://schemas.microsoft.com/office/drawing/2016/5/9/chartex" xmlns:cx4="http://schemas.microsoft.com/office/drawing/2016/5/10/chartex" xmlns:cx5="http://schemas.microsoft.com/office/drawing/2016/5/11/chartex" xmlns:cx6="http://schemas.microsoft.com/office/drawing/2016/5/12/chartex" xmlns:cx7="http://schemas.microsoft.com/office/drawing/2016/5/13/chartex" xmlns:cx8="http://schemas.microsoft.com/office/drawing/2016/5/14/chartex" xmlns:mc="http://schemas.openxmlformats.org/markup-compatibility/2006" xmlns:aink="http://schemas.microsoft.com/office/drawing/2016/ink" xmlns:am3d="http://schemas.microsoft.com/office/drawing/2017/model3d" xmlns:o="urn:schemas-microsoft-com:office:office" xmlns:r="http://schemas.openxmlformats.org/officeDocument/2006/relationships" xmlns:m="http://schemas.openxmlformats.org/officeDocument/2006/math" xmlns:v="urn:schemas-microsoft-com:vml" xmlns:wp14="http://schemas.microsoft.com/office/word/2010/wordprocessingDrawing" xmlns:wp="http://schemas.openxmlformats.org/drawingml/2006/wordprocessingDrawing" xmlns:w10="urn:schemas-microsoft-com:office:word" xmlns:w="http://schemas.openxmlformats.org/wordprocessingml/2006/main" xmlns:w14="http://schemas.microsoft.com/office/word/2010/wordml" xmlns:w15="http://schemas.microsoft.com/office/word/2012/wordml" xmlns:w16cid="http://schemas.microsoft.com/office/word/2016/wordml/cid" xmlns:w16se="http://schemas.microsoft.com/office/word/2015/wordml/symex" xmlns:wpg="http://schemas.microsoft.com/office/word/2010/wordprocessingGroup" xmlns:wpi="http://schemas.microsoft.com/office/word/2010/wordprocessingInk" xmlns:wne="http://schemas.microsoft.com/office/word/2006/wordml" xmlns:wps="http://schemas.microsoft.com/office/word/2010/wordprocessingShape" mc:Ignorable="w14 w15 w16se w16cid wp14">
+<w:numbering xmlns:wpc="http://schemas.microsoft.com/office/word/2010/wordprocessingCanvas" xmlns:cx="http://schemas.microsoft.com/office/drawing/2014/chartex" xmlns:cx1="http://schemas.microsoft.com/office/drawing/2015/9/8/chartex" xmlns:cx2="http://schemas.microsoft.com/office/drawing/2015/10/21/chartex" xmlns:cx3="http://schemas.microsoft.com/office/drawing/2016/5/9/chartex" xmlns:cx4="http://schemas.microsoft.com/office/drawing/2016/5/10/chartex" xmlns:cx5="http://schemas.microsoft.com/office/drawing/2016/5/11/chartex" xmlns:cx6="http://schemas.microsoft.com/office/drawing/2016/5/12/chartex" xmlns:cx7="http://schemas.microsoft.com/office/drawing/2016/5/13/chartex" xmlns:cx8="http://schemas.microsoft.com/office/drawing/2016/5/14/chartex" xmlns:mc="http://schemas.openxmlformats.org/markup-compatibility/2006" xmlns:aink="http://schemas.microsoft.com/office/drawing/2016/ink" xmlns:am3d="http://schemas.microsoft.com/office/drawing/2017/model3d" xmlns:o="urn:schemas-microsoft-com:office:office" xmlns:oel="http://schemas.microsoft.com/office/2019/extlst" xmlns:r="http://schemas.openxmlformats.org/officeDocument/2006/relationships" xmlns:m="http://schemas.openxmlformats.org/officeDocument/2006/math" xmlns:v="urn:schemas-microsoft-com:vml" xmlns:wp14="http://schemas.microsoft.com/office/word/2010/wordprocessingDrawing" xmlns:wp="http://schemas.openxmlformats.org/drawingml/2006/wordprocessingDrawing" xmlns:w10="urn:schemas-microsoft-com:office:word" xmlns:w="http://schemas.openxmlformats.org/wordprocessingml/2006/main" xmlns:w14="http://schemas.microsoft.com/office/word/2010/wordml" xmlns:w15="http://schemas.microsoft.com/office/word/2012/wordml" xmlns:w16cex="http://schemas.microsoft.com/office/word/2018/wordml/cex" xmlns:w16cid="http://schemas.microsoft.com/office/word/2016/wordml/cid" xmlns:w16="http://schemas.microsoft.com/office/word/2018/wordml" xmlns:w16du="http://schemas.microsoft.com/office/word/2023/wordml/word16du" xmlns:w16sdtdh="http://schemas.microsoft.com/office/word/2020/wordml/sdtdatahash" xmlns:w16se="http://schemas.microsoft.com/office/word/2015/wordml/symex" xmlns:wpg="http://schemas.microsoft.com/office/word/2010/wordprocessingGroup" xmlns:wpi="http://schemas.microsoft.com/office/word/2010/wordprocessingInk" xmlns:wne="http://schemas.microsoft.com/office/word/2006/wordml" xmlns:wps="http://schemas.microsoft.com/office/word/2010/wordprocessingShape" mc:Ignorable="w14 w15 w16se w16cid w16 w16cex w16sdtdh wp14">
   <w:abstractNum w:abstractNumId="0" w15:restartNumberingAfterBreak="0">
     <w:nsid w:val="5D0D002A"/>
     <w:multiLevelType w:val="multilevel"/>
@@ -1134,17 +2674,17 @@
       </w:pPr>
     </w:lvl>
   </w:abstractNum>
-  <w:num w:numId="1">
+  <w:num w:numId="1" w16cid:durableId="407117475">
     <w:abstractNumId w:val="0"/>
   </w:num>
-  <w:num w:numId="2">
+  <w:num w:numId="2" w16cid:durableId="1077097690">
     <w:abstractNumId w:val="1"/>
   </w:num>
 </w:numbering>
 </file>
 
 <file path=word/styles.xml><?xml version="1.0" encoding="utf-8"?>
-<w:styles xmlns:mc="http://schemas.openxmlformats.org/markup-compatibility/2006" xmlns:r="http://schemas.openxmlformats.org/officeDocument/2006/relationships" xmlns:w="http://schemas.openxmlformats.org/wordprocessingml/2006/main" xmlns:w14="http://schemas.microsoft.com/office/word/2010/wordml" xmlns:w15="http://schemas.microsoft.com/office/word/2012/wordml" xmlns:w16cid="http://schemas.microsoft.com/office/word/2016/wordml/cid" xmlns:w16se="http://schemas.microsoft.com/office/word/2015/wordml/symex" mc:Ignorable="w14 w15 w16se w16cid">
+<w:styles xmlns:mc="http://schemas.openxmlformats.org/markup-compatibility/2006" xmlns:r="http://schemas.openxmlformats.org/officeDocument/2006/relationships" xmlns:w="http://schemas.openxmlformats.org/wordprocessingml/2006/main" xmlns:w14="http://schemas.microsoft.com/office/word/2010/wordml" xmlns:w15="http://schemas.microsoft.com/office/word/2012/wordml" xmlns:w16cex="http://schemas.microsoft.com/office/word/2018/wordml/cex" xmlns:w16cid="http://schemas.microsoft.com/office/word/2016/wordml/cid" xmlns:w16="http://schemas.microsoft.com/office/word/2018/wordml" xmlns:w16sdtdh="http://schemas.microsoft.com/office/word/2020/wordml/sdtdatahash" xmlns:w16se="http://schemas.microsoft.com/office/word/2015/wordml/symex" mc:Ignorable="w14 w15 w16se w16cid w16 w16cex w16sdtdh">
   <w:docDefaults>
     <w:rPrDefault>
       <w:rPr>
@@ -1157,7 +2697,7 @@
     </w:rPrDefault>
     <w:pPrDefault/>
   </w:docDefaults>
-  <w:latentStyles w:defLockedState="0" w:defUIPriority="99" w:defSemiHidden="0" w:defUnhideWhenUsed="0" w:defQFormat="0" w:count="375">
+  <w:latentStyles w:defLockedState="0" w:defUIPriority="99" w:defSemiHidden="0" w:defUnhideWhenUsed="0" w:defQFormat="0" w:count="376">
     <w:lsdException w:name="Normal" w:uiPriority="0" w:qFormat="1"/>
     <w:lsdException w:name="heading 1" w:uiPriority="9" w:qFormat="1"/>
     <w:lsdException w:name="heading 2" w:semiHidden="1" w:uiPriority="9" w:unhideWhenUsed="1" w:qFormat="1"/>
@@ -1533,6 +3073,7 @@
     <w:lsdException w:name="Smart Hyperlink" w:semiHidden="1" w:unhideWhenUsed="1"/>
     <w:lsdException w:name="Hashtag" w:semiHidden="1" w:unhideWhenUsed="1"/>
     <w:lsdException w:name="Unresolved Mention" w:semiHidden="1" w:unhideWhenUsed="1"/>
+    <w:lsdException w:name="Smart Link" w:semiHidden="1" w:unhideWhenUsed="1"/>
   </w:latentStyles>
   <w:style w:type="paragraph" w:default="1" w:styleId="a">
     <w:name w:val="Normal"/>

</xml_diff>